<commit_message>
updates before sending to ed
</commit_message>
<xml_diff>
--- a/Reports/CT scan analysis NTM-LD manuscript_EJB.docx
+++ b/Reports/CT scan analysis NTM-LD manuscript_EJB.docx
@@ -653,21 +653,7 @@
         <w:rPr>
           <w:rFonts w:ascii="Arial" w:eastAsia="Times New Roman" w:hAnsi="Arial" w:cs="Arial"/>
         </w:rPr>
-        <w:t xml:space="preserve"> imaging, </w:t>
-      </w:r>
-      <w:proofErr w:type="gramStart"/>
-      <w:r>
-        <w:rPr>
-          <w:rFonts w:ascii="Arial" w:eastAsia="Times New Roman" w:hAnsi="Arial" w:cs="Arial"/>
-        </w:rPr>
-        <w:t>cavity</w:t>
-      </w:r>
-      <w:proofErr w:type="gramEnd"/>
-      <w:r>
-        <w:rPr>
-          <w:rFonts w:ascii="Arial" w:eastAsia="Times New Roman" w:hAnsi="Arial" w:cs="Arial"/>
-        </w:rPr>
-        <w:t>, NTM, bronchiectasis</w:t>
+        <w:t xml:space="preserve"> imaging, cavity, NTM, bronchiectasis</w:t>
       </w:r>
     </w:p>
     <w:p>
@@ -1123,25 +1109,7 @@
           <w:sz w:val="22"/>
           <w:szCs w:val="22"/>
         </w:rPr>
-        <w:t xml:space="preserve">, and </w:t>
-      </w:r>
-      <w:proofErr w:type="spellStart"/>
-      <w:r>
-        <w:rPr>
-          <w:rFonts w:ascii="Arial" w:eastAsia="Times New Roman" w:hAnsi="Arial" w:cs="Arial"/>
-          <w:sz w:val="22"/>
-          <w:szCs w:val="22"/>
-        </w:rPr>
-        <w:t>fibrocavitary</w:t>
-      </w:r>
-      <w:proofErr w:type="spellEnd"/>
-      <w:r>
-        <w:rPr>
-          <w:rFonts w:ascii="Arial" w:eastAsia="Times New Roman" w:hAnsi="Arial" w:cs="Arial"/>
-          <w:sz w:val="22"/>
-          <w:szCs w:val="22"/>
-        </w:rPr>
-        <w:t xml:space="preserve"> disease</w:t>
+        <w:t>, and fibrocavitary disease</w:t>
       </w:r>
       <w:r>
         <w:rPr>
@@ -1241,25 +1209,23 @@
           <w:sz w:val="22"/>
           <w:szCs w:val="22"/>
         </w:rPr>
-        <w:t xml:space="preserve">The nodular bronchiectasis form of NTM-LD may occur in any lobe of the lungs with the location often dictated by the underlying risk factor.  For example, in those with cystic fibrosis, the bronchiectasis – with or without underlying NTM infection – typically occurs in the upper lung zones.  Conversely, in those with primary ciliary dyskinesia with or without superimposed NTM infection, the lower lung zones are more commonly involved.  In a large proportion of NTM-LD subjects without an obvious underlying vulnerability factor, the right middle lobe (RML) and/or lingula segment are commonly affected by bronchiectasis and/or atelectasis.  Indeed, the presence of RML and/or </w:t>
-      </w:r>
-      <w:proofErr w:type="spellStart"/>
+        <w:t xml:space="preserve">The nodular bronchiectasis form of NTM-LD may occur in any lobe of the lungs with the location often dictated by the underlying risk factor.  For example, in those with cystic fibrosis, the bronchiectasis – with or without underlying NTM infection – typically occurs in the upper lung zones.  Conversely, in those with primary ciliary dyskinesia with or without superimposed NTM infection, the lower lung zones are more commonly involved.  In a large proportion of NTM-LD subjects without an obvious underlying vulnerability factor, the right middle lobe (RML) and/or lingula segment are commonly affected by bronchiectasis and/or atelectasis.  Indeed, the presence of RML and/or lingular bronchiectasis ± atelectasis often </w:t>
+      </w:r>
       <w:r>
         <w:rPr>
           <w:rFonts w:ascii="Arial" w:eastAsia="Times New Roman" w:hAnsi="Arial" w:cs="Arial"/>
           <w:sz w:val="22"/>
           <w:szCs w:val="22"/>
         </w:rPr>
-        <w:t>lingular</w:t>
-      </w:r>
-      <w:proofErr w:type="spellEnd"/>
+        <w:t>elevates</w:t>
+      </w:r>
       <w:r>
         <w:rPr>
           <w:rFonts w:ascii="Arial" w:eastAsia="Times New Roman" w:hAnsi="Arial" w:cs="Arial"/>
           <w:sz w:val="22"/>
           <w:szCs w:val="22"/>
         </w:rPr>
-        <w:t xml:space="preserve"> bronchiectasis ± atelectasis often </w:t>
+        <w:t xml:space="preserve"> NTM-LD </w:t>
       </w:r>
       <w:r>
         <w:rPr>
@@ -1267,7 +1233,7 @@
           <w:sz w:val="22"/>
           <w:szCs w:val="22"/>
         </w:rPr>
-        <w:t>elevates</w:t>
+        <w:t>to the chief position in the</w:t>
       </w:r>
       <w:r>
         <w:rPr>
@@ -1275,7 +1241,7 @@
           <w:sz w:val="22"/>
           <w:szCs w:val="22"/>
         </w:rPr>
-        <w:t xml:space="preserve"> NTM-LD </w:t>
+        <w:t xml:space="preserve"> differential diagnosis.  </w:t>
       </w:r>
       <w:r>
         <w:rPr>
@@ -1283,7 +1249,7 @@
           <w:sz w:val="22"/>
           <w:szCs w:val="22"/>
         </w:rPr>
-        <w:t>to the chief position in the</w:t>
+        <w:t xml:space="preserve">Fibrocavitary NTM-LD typically occurs in the setting of underlying emphysema and is characterized radiographically </w:t>
       </w:r>
       <w:r>
         <w:rPr>
@@ -1291,25 +1257,23 @@
           <w:sz w:val="22"/>
           <w:szCs w:val="22"/>
         </w:rPr>
-        <w:t xml:space="preserve"> differential diagnosis.  </w:t>
-      </w:r>
-      <w:proofErr w:type="spellStart"/>
+        <w:t>by</w:t>
+      </w:r>
       <w:r>
         <w:rPr>
           <w:rFonts w:ascii="Arial" w:eastAsia="Times New Roman" w:hAnsi="Arial" w:cs="Arial"/>
           <w:sz w:val="22"/>
           <w:szCs w:val="22"/>
         </w:rPr>
-        <w:t>Fibrocavitary</w:t>
-      </w:r>
-      <w:proofErr w:type="spellEnd"/>
+        <w:t xml:space="preserve"> cavitation </w:t>
+      </w:r>
       <w:r>
         <w:rPr>
           <w:rFonts w:ascii="Arial" w:eastAsia="Times New Roman" w:hAnsi="Arial" w:cs="Arial"/>
           <w:sz w:val="22"/>
           <w:szCs w:val="22"/>
         </w:rPr>
-        <w:t xml:space="preserve"> NTM-LD typically occurs in the setting of underlying emphysema and is characterized radiographically </w:t>
+        <w:t xml:space="preserve">in one or more of the upper lobes </w:t>
       </w:r>
       <w:r>
         <w:rPr>
@@ -1317,7 +1281,7 @@
           <w:sz w:val="22"/>
           <w:szCs w:val="22"/>
         </w:rPr>
-        <w:t>by</w:t>
+        <w:t xml:space="preserve">with </w:t>
       </w:r>
       <w:r>
         <w:rPr>
@@ -1325,7 +1289,7 @@
           <w:sz w:val="22"/>
           <w:szCs w:val="22"/>
         </w:rPr>
-        <w:t xml:space="preserve"> cavitation </w:t>
+        <w:t>peri-cavitary</w:t>
       </w:r>
       <w:r>
         <w:rPr>
@@ -1333,7 +1297,7 @@
           <w:sz w:val="22"/>
           <w:szCs w:val="22"/>
         </w:rPr>
-        <w:t xml:space="preserve">in one or more of the upper lobes </w:t>
+        <w:t xml:space="preserve"> fibrosis and volume loss</w:t>
       </w:r>
       <w:r>
         <w:rPr>
@@ -1341,7 +1305,7 @@
           <w:sz w:val="22"/>
           <w:szCs w:val="22"/>
         </w:rPr>
-        <w:t xml:space="preserve">with </w:t>
+        <w:t xml:space="preserve">, mimicking </w:t>
       </w:r>
       <w:r>
         <w:rPr>
@@ -1349,7 +1313,7 @@
           <w:sz w:val="22"/>
           <w:szCs w:val="22"/>
         </w:rPr>
-        <w:t>peri-cavitary</w:t>
+        <w:t xml:space="preserve">tuberculosis or chronic endemic fungal infection.  </w:t>
       </w:r>
       <w:r>
         <w:rPr>
@@ -1357,7 +1321,7 @@
           <w:sz w:val="22"/>
           <w:szCs w:val="22"/>
         </w:rPr>
-        <w:t xml:space="preserve"> fibrosis and volume loss</w:t>
+        <w:t>F</w:t>
       </w:r>
       <w:r>
         <w:rPr>
@@ -1365,41 +1329,7 @@
           <w:sz w:val="22"/>
           <w:szCs w:val="22"/>
         </w:rPr>
-        <w:t xml:space="preserve">, mimicking </w:t>
-      </w:r>
-      <w:r>
-        <w:rPr>
-          <w:rFonts w:ascii="Arial" w:eastAsia="Times New Roman" w:hAnsi="Arial" w:cs="Arial"/>
-          <w:sz w:val="22"/>
-          <w:szCs w:val="22"/>
-        </w:rPr>
-        <w:t xml:space="preserve">tuberculosis or chronic endemic fungal infection.  </w:t>
-      </w:r>
-      <w:proofErr w:type="spellStart"/>
-      <w:r>
-        <w:rPr>
-          <w:rFonts w:ascii="Arial" w:eastAsia="Times New Roman" w:hAnsi="Arial" w:cs="Arial"/>
-          <w:sz w:val="22"/>
-          <w:szCs w:val="22"/>
-        </w:rPr>
-        <w:t>F</w:t>
-      </w:r>
-      <w:r>
-        <w:rPr>
-          <w:rFonts w:ascii="Arial" w:eastAsia="Times New Roman" w:hAnsi="Arial" w:cs="Arial"/>
-          <w:sz w:val="22"/>
-          <w:szCs w:val="22"/>
-        </w:rPr>
-        <w:t>ibrocavitary</w:t>
-      </w:r>
-      <w:proofErr w:type="spellEnd"/>
-      <w:r>
-        <w:rPr>
-          <w:rFonts w:ascii="Arial" w:eastAsia="Times New Roman" w:hAnsi="Arial" w:cs="Arial"/>
-          <w:sz w:val="22"/>
-          <w:szCs w:val="22"/>
-        </w:rPr>
-        <w:t xml:space="preserve"> NTM-LD is </w:t>
+        <w:t xml:space="preserve">ibrocavitary NTM-LD is </w:t>
       </w:r>
       <w:r>
         <w:rPr>
@@ -1519,27 +1449,7 @@
           <w:sz w:val="22"/>
           <w:szCs w:val="22"/>
         </w:rPr>
-        <w:t xml:space="preserve">While cavitation in </w:t>
-      </w:r>
-      <w:proofErr w:type="spellStart"/>
-      <w:r>
-        <w:rPr>
-          <w:rStyle w:val="A1"/>
-          <w:rFonts w:ascii="Arial" w:hAnsi="Arial" w:cs="Arial"/>
-          <w:sz w:val="22"/>
-          <w:szCs w:val="22"/>
-        </w:rPr>
-        <w:t>fibrocavitary</w:t>
-      </w:r>
-      <w:proofErr w:type="spellEnd"/>
-      <w:r>
-        <w:rPr>
-          <w:rStyle w:val="A1"/>
-          <w:rFonts w:ascii="Arial" w:hAnsi="Arial" w:cs="Arial"/>
-          <w:sz w:val="22"/>
-          <w:szCs w:val="22"/>
-        </w:rPr>
-        <w:t xml:space="preserve"> NTM-LD occur</w:t>
+        <w:t>While cavitation in fibrocavitary NTM-LD occur</w:t>
       </w:r>
       <w:r>
         <w:rPr>
@@ -2461,25 +2371,7 @@
           <w:sz w:val="22"/>
           <w:szCs w:val="22"/>
         </w:rPr>
-        <w:t xml:space="preserve">Although ground-glass opacity was assigned an ordinal score, it exhibited sparseness in the “2” and “3” categories.  To facilitate stable model estimation, this feature was dichotomized into a binary variable, with 0 representing no involvement in the given lobe, and 1 indicating involvement in the lobe (i.e. the “1”, “2”, and “3” categories were collapsed into the “1” binary score).  With six lobes scored for each subject and two different </w:t>
-      </w:r>
-      <w:proofErr w:type="gramStart"/>
-      <w:r>
-        <w:rPr>
-          <w:rFonts w:ascii="Arial" w:hAnsi="Arial" w:cs="Arial"/>
-          <w:sz w:val="22"/>
-          <w:szCs w:val="22"/>
-        </w:rPr>
-        <w:t>raters</w:t>
-      </w:r>
-      <w:proofErr w:type="gramEnd"/>
-      <w:r>
-        <w:rPr>
-          <w:rFonts w:ascii="Arial" w:hAnsi="Arial" w:cs="Arial"/>
-          <w:sz w:val="22"/>
-          <w:szCs w:val="22"/>
-        </w:rPr>
-        <w:t xml:space="preserve"> performing the scoring, there are 12 repeated measures per subject for each feature.</w:t>
+        <w:t>Although ground-glass opacity was assigned an ordinal score, it exhibited sparseness in the “2” and “3” categories.  To facilitate stable model estimation, this feature was dichotomized into a binary variable, with 0 representing no involvement in the given lobe, and 1 indicating involvement in the lobe (i.e. the “1”, “2”, and “3” categories were collapsed into the “1” binary score).  With six lobes scored for each subject and two different raters performing the scoring, there are 12 repeated measures per subject for each feature.</w:t>
       </w:r>
     </w:p>
     <w:p>
@@ -2522,25 +2414,7 @@
           <w:sz w:val="22"/>
           <w:szCs w:val="22"/>
         </w:rPr>
-        <w:t xml:space="preserve">For the features with binary outcomes (ground-glass opacities, large nodules, thin wall cavities, and thick wall cavities), we modeled using two approaches.  The first approach, which we refer to as our full model, used a logistic regression mixed modeling approach, with binary score as the outcome, lobe and rater as fixed effects, a random intercept for subject, a nested random effect for </w:t>
-      </w:r>
-      <w:proofErr w:type="gramStart"/>
-      <w:r>
-        <w:rPr>
-          <w:rFonts w:ascii="Arial" w:hAnsi="Arial" w:cs="Arial"/>
-          <w:sz w:val="22"/>
-          <w:szCs w:val="22"/>
-        </w:rPr>
-        <w:t>rater</w:t>
-      </w:r>
-      <w:proofErr w:type="gramEnd"/>
-      <w:r>
-        <w:rPr>
-          <w:rFonts w:ascii="Arial" w:hAnsi="Arial" w:cs="Arial"/>
-          <w:sz w:val="22"/>
-          <w:szCs w:val="22"/>
-        </w:rPr>
-        <w:t xml:space="preserve"> within subject, and a logit link function.  </w:t>
+        <w:t xml:space="preserve">For the features with binary outcomes (ground-glass opacities, large nodules, thin wall cavities, and thick wall cavities), we modeled using two approaches.  The first approach, which we refer to as our full model, used a logistic regression mixed modeling approach, with binary score as the outcome, lobe and rater as fixed effects, a random intercept for subject, a nested random effect for rater within subject, and a logit link function.  </w:t>
       </w:r>
       <w:r>
         <w:rPr>
@@ -2740,7 +2614,13 @@
           <w:rPr>
             <w:rFonts w:ascii="Cambria Math" w:hAnsi="Cambria Math"/>
           </w:rPr>
-          <m:t>= logit</m:t>
+          <m:t xml:space="preserve">= </m:t>
+        </m:r>
+        <m:r>
+          <w:rPr>
+            <w:rFonts w:ascii="Cambria Math" w:hAnsi="Cambria Math"/>
+          </w:rPr>
+          <m:t>logit</m:t>
         </m:r>
         <m:d>
           <m:dPr>
@@ -2870,7 +2750,13 @@
               <w:rPr>
                 <w:rFonts w:ascii="Cambria Math" w:hAnsi="Cambria Math"/>
               </w:rPr>
-              <m:t>1j</m:t>
+              <m:t>1</m:t>
+            </m:r>
+            <m:r>
+              <w:rPr>
+                <w:rFonts w:ascii="Cambria Math" w:hAnsi="Cambria Math"/>
+              </w:rPr>
+              <m:t>j</m:t>
             </m:r>
           </m:sub>
         </m:sSub>
@@ -2946,7 +2832,13 @@
               <w:rPr>
                 <w:rFonts w:ascii="Cambria Math" w:hAnsi="Cambria Math"/>
               </w:rPr>
-              <m:t>2k</m:t>
+              <m:t>2</m:t>
+            </m:r>
+            <m:r>
+              <w:rPr>
+                <w:rFonts w:ascii="Cambria Math" w:hAnsi="Cambria Math"/>
+              </w:rPr>
+              <m:t>k</m:t>
             </m:r>
           </m:sub>
         </m:sSub>
@@ -3465,43 +3357,7 @@
           <w:sz w:val="22"/>
           <w:szCs w:val="22"/>
         </w:rPr>
-        <w:t xml:space="preserve">which we refer to as our reduced model, again used a logistic regression mixed modeling approach, with binary score as the outcome, lobe and rater as fixed effects, a random intercept for subject, with a logit link function, but without a nested random effect for </w:t>
-      </w:r>
-      <w:proofErr w:type="gramStart"/>
-      <w:r>
-        <w:rPr>
-          <w:rFonts w:ascii="Arial" w:hAnsi="Arial" w:cs="Arial"/>
-          <w:sz w:val="22"/>
-          <w:szCs w:val="22"/>
-        </w:rPr>
-        <w:t>rater</w:t>
-      </w:r>
-      <w:proofErr w:type="gramEnd"/>
-      <w:r>
-        <w:rPr>
-          <w:rFonts w:ascii="Arial" w:hAnsi="Arial" w:cs="Arial"/>
-          <w:sz w:val="22"/>
-          <w:szCs w:val="22"/>
-        </w:rPr>
-        <w:t xml:space="preserve"> within subject.  </w:t>
-      </w:r>
-      <w:proofErr w:type="gramStart"/>
-      <w:r>
-        <w:rPr>
-          <w:rFonts w:ascii="Arial" w:hAnsi="Arial" w:cs="Arial"/>
-          <w:sz w:val="22"/>
-          <w:szCs w:val="22"/>
-        </w:rPr>
-        <w:t>Again</w:t>
-      </w:r>
-      <w:proofErr w:type="gramEnd"/>
-      <w:r>
-        <w:rPr>
-          <w:rFonts w:ascii="Arial" w:hAnsi="Arial" w:cs="Arial"/>
-          <w:sz w:val="22"/>
-          <w:szCs w:val="22"/>
-        </w:rPr>
-        <w:t xml:space="preserve"> by Larsen et al. (2000), we can express this model using statistical modeling notation as follows. Let </w:t>
+        <w:t xml:space="preserve">which we refer to as our reduced model, again used a logistic regression mixed modeling approach, with binary score as the outcome, lobe and rater as fixed effects, a random intercept for subject, with a logit link function, but without a nested random effect for rater within subject.  Again by Larsen et al. (2000), we can express this model using statistical modeling notation as follows. Let </w:t>
       </w:r>
       <m:oMath>
         <m:r>
@@ -3614,7 +3470,13 @@
           <w:rPr>
             <w:rFonts w:ascii="Cambria Math" w:hAnsi="Cambria Math"/>
           </w:rPr>
-          <m:t>= logit</m:t>
+          <m:t xml:space="preserve">= </m:t>
+        </m:r>
+        <m:r>
+          <w:rPr>
+            <w:rFonts w:ascii="Cambria Math" w:hAnsi="Cambria Math"/>
+          </w:rPr>
+          <m:t>logit</m:t>
         </m:r>
         <m:d>
           <m:dPr>
@@ -3744,7 +3606,13 @@
               <w:rPr>
                 <w:rFonts w:ascii="Cambria Math" w:hAnsi="Cambria Math"/>
               </w:rPr>
-              <m:t>1j</m:t>
+              <m:t>1</m:t>
+            </m:r>
+            <m:r>
+              <w:rPr>
+                <w:rFonts w:ascii="Cambria Math" w:hAnsi="Cambria Math"/>
+              </w:rPr>
+              <m:t>j</m:t>
             </m:r>
           </m:sub>
         </m:sSub>
@@ -3820,7 +3688,13 @@
               <w:rPr>
                 <w:rFonts w:ascii="Cambria Math" w:hAnsi="Cambria Math"/>
               </w:rPr>
-              <m:t>2k</m:t>
+              <m:t>2</m:t>
+            </m:r>
+            <m:r>
+              <w:rPr>
+                <w:rFonts w:ascii="Cambria Math" w:hAnsi="Cambria Math"/>
+              </w:rPr>
+              <m:t>k</m:t>
             </m:r>
           </m:sub>
         </m:sSub>
@@ -4073,25 +3947,7 @@
           <w:szCs w:val="22"/>
         </w:rPr>
         <w:lastRenderedPageBreak/>
-        <w:t xml:space="preserve">not converge due to the complex random effects structure. We also fit this reduced model for the features where the full model did converge as a means of sensitivity analysis to check if the simpler random </w:t>
-      </w:r>
-      <w:proofErr w:type="gramStart"/>
-      <w:r>
-        <w:rPr>
-          <w:rFonts w:ascii="Arial" w:eastAsiaTheme="minorEastAsia" w:hAnsi="Arial" w:cs="Arial"/>
-          <w:sz w:val="22"/>
-          <w:szCs w:val="22"/>
-        </w:rPr>
-        <w:t>effects</w:t>
-      </w:r>
-      <w:proofErr w:type="gramEnd"/>
-      <w:r>
-        <w:rPr>
-          <w:rFonts w:ascii="Arial" w:eastAsiaTheme="minorEastAsia" w:hAnsi="Arial" w:cs="Arial"/>
-          <w:sz w:val="22"/>
-          <w:szCs w:val="22"/>
-        </w:rPr>
-        <w:t xml:space="preserve"> structure changes the model estimate for the effect of lobe, which is our main estimate of interest in addressing the research question.</w:t>
+        <w:t>not converge due to the complex random effects structure. We also fit this reduced model for the features where the full model did converge as a means of sensitivity analysis to check if the simpler random effects structure changes the model estimate for the effect of lobe, which is our main estimate of interest in addressing the research question.</w:t>
       </w:r>
     </w:p>
     <w:p>
@@ -4119,43 +3975,7 @@
           <w:sz w:val="22"/>
           <w:szCs w:val="22"/>
         </w:rPr>
-        <w:t xml:space="preserve">This reduced model also has some inherent shortcomings to keep in mind.  The lack of a random rater term means that now rater is only treated as a fixed effect, so the model cannot parse subject versus rater variation, which does not allow for the calculation of the interclass correlation coefficient (ICC) as we have outlined it in the Interrater Reliability section (see below).  Also, with only a single subject-level </w:t>
-      </w:r>
-      <w:proofErr w:type="gramStart"/>
-      <w:r>
-        <w:rPr>
-          <w:rFonts w:ascii="Arial" w:eastAsiaTheme="minorEastAsia" w:hAnsi="Arial" w:cs="Arial"/>
-          <w:sz w:val="22"/>
-          <w:szCs w:val="22"/>
-        </w:rPr>
-        <w:t>intercept</w:t>
-      </w:r>
-      <w:proofErr w:type="gramEnd"/>
-      <w:r>
-        <w:rPr>
-          <w:rFonts w:ascii="Arial" w:eastAsiaTheme="minorEastAsia" w:hAnsi="Arial" w:cs="Arial"/>
-          <w:sz w:val="22"/>
-          <w:szCs w:val="22"/>
-        </w:rPr>
-        <w:t xml:space="preserve">, the repeated </w:t>
-      </w:r>
-      <w:proofErr w:type="gramStart"/>
-      <w:r>
-        <w:rPr>
-          <w:rFonts w:ascii="Arial" w:eastAsiaTheme="minorEastAsia" w:hAnsi="Arial" w:cs="Arial"/>
-          <w:sz w:val="22"/>
-          <w:szCs w:val="22"/>
-        </w:rPr>
-        <w:t>measures</w:t>
-      </w:r>
-      <w:proofErr w:type="gramEnd"/>
-      <w:r>
-        <w:rPr>
-          <w:rFonts w:ascii="Arial" w:eastAsiaTheme="minorEastAsia" w:hAnsi="Arial" w:cs="Arial"/>
-          <w:sz w:val="22"/>
-          <w:szCs w:val="22"/>
-        </w:rPr>
-        <w:t xml:space="preserve"> structure may also be oversimplified, assuming every observation within a subject is equally correlated.</w:t>
+        <w:t>This reduced model also has some inherent shortcomings to keep in mind.  The lack of a random rater term means that now rater is only treated as a fixed effect, so the model cannot parse subject versus rater variation, which does not allow for the calculation of the interclass correlation coefficient (ICC) as we have outlined it in the Interrater Reliability section (see below).  Also, with only a single subject-level intercept, the repeated measures structure may also be oversimplified, assuming every observation within a subject is equally correlated.</w:t>
       </w:r>
     </w:p>
     <w:p>
@@ -4199,25 +4019,7 @@
           <w:sz w:val="22"/>
           <w:szCs w:val="22"/>
         </w:rPr>
-        <w:t xml:space="preserve">For the features with ordinal outcomes (tree-in-bud opacities, consolidation, bronchiectasis, and atelectasis), we modeled using three approaches.  The first approach, which we refer to as our full model, used an ordinal logistic regression mixed modeling approach, with ordinal score as the outcome, lobe and rater as fixed effects, a random intercept for subject, a nested random effect for </w:t>
-      </w:r>
-      <w:proofErr w:type="gramStart"/>
-      <w:r>
-        <w:rPr>
-          <w:rFonts w:ascii="Arial" w:hAnsi="Arial" w:cs="Arial"/>
-          <w:sz w:val="22"/>
-          <w:szCs w:val="22"/>
-        </w:rPr>
-        <w:t>rater</w:t>
-      </w:r>
-      <w:proofErr w:type="gramEnd"/>
-      <w:r>
-        <w:rPr>
-          <w:rFonts w:ascii="Arial" w:hAnsi="Arial" w:cs="Arial"/>
-          <w:sz w:val="22"/>
-          <w:szCs w:val="22"/>
-        </w:rPr>
-        <w:t xml:space="preserve"> within subject, and a cumulative logit link function.  This nested random effect for rater produces unique random rater effect estimates for each subject, as opposed to an unnested random effect for rater which would only produce 2 estimates.  In a similar way to Hedeker and Gibbons (1994), we can express this model using statistical modeling notation as follows. Let </w:t>
+        <w:t xml:space="preserve">For the features with ordinal outcomes (tree-in-bud opacities, consolidation, bronchiectasis, and atelectasis), we modeled using three approaches.  The first approach, which we refer to as our full model, used an ordinal logistic regression mixed modeling approach, with ordinal score as the outcome, lobe and rater as fixed effects, a random intercept for subject, a nested random effect for rater within subject, and a cumulative logit link function.  This nested random effect for rater produces unique random rater effect estimates for each subject, as opposed to an unnested random effect for rater which would only produce 2 estimates.  In a similar way to Hedeker and Gibbons (1994), we can express this model using statistical modeling notation as follows. Let </w:t>
       </w:r>
       <m:oMath>
         <m:r>
@@ -4330,7 +4132,13 @@
           <w:rPr>
             <w:rFonts w:ascii="Cambria Math" w:hAnsi="Cambria Math"/>
           </w:rPr>
-          <m:t>= logit</m:t>
+          <m:t xml:space="preserve">= </m:t>
+        </m:r>
+        <m:r>
+          <w:rPr>
+            <w:rFonts w:ascii="Cambria Math" w:hAnsi="Cambria Math"/>
+          </w:rPr>
+          <m:t>logit</m:t>
         </m:r>
         <m:d>
           <m:dPr>
@@ -4394,7 +4202,13 @@
                   <w:rPr>
                     <w:rFonts w:ascii="Cambria Math" w:hAnsi="Cambria Math"/>
                   </w:rPr>
-                  <m:t>≤l</m:t>
+                  <m:t>≤</m:t>
+                </m:r>
+                <m:r>
+                  <w:rPr>
+                    <w:rFonts w:ascii="Cambria Math" w:hAnsi="Cambria Math"/>
+                  </w:rPr>
+                  <m:t>l</m:t>
                 </m:r>
               </m:e>
             </m:d>
@@ -4460,7 +4274,13 @@
               <w:rPr>
                 <w:rFonts w:ascii="Cambria Math" w:hAnsi="Cambria Math"/>
               </w:rPr>
-              <m:t>1j</m:t>
+              <m:t>1</m:t>
+            </m:r>
+            <m:r>
+              <w:rPr>
+                <w:rFonts w:ascii="Cambria Math" w:hAnsi="Cambria Math"/>
+              </w:rPr>
+              <m:t>j</m:t>
             </m:r>
           </m:sub>
         </m:sSub>
@@ -4536,7 +4356,13 @@
               <w:rPr>
                 <w:rFonts w:ascii="Cambria Math" w:hAnsi="Cambria Math"/>
               </w:rPr>
-              <m:t>2k</m:t>
+              <m:t>2</m:t>
+            </m:r>
+            <m:r>
+              <w:rPr>
+                <w:rFonts w:ascii="Cambria Math" w:hAnsi="Cambria Math"/>
+              </w:rPr>
+              <m:t>k</m:t>
             </m:r>
           </m:sub>
         </m:sSub>
@@ -5097,25 +4923,7 @@
           <w:sz w:val="22"/>
           <w:szCs w:val="22"/>
         </w:rPr>
-        <w:t xml:space="preserve">which we refer to as our reduced model, again used an ordinal logistic regression mixed modeling approach, with ordinal score as the outcome, lobe and rater as fixed effects, a random intercept for subject, with a cumulative logit link function, but without a nested random effect for </w:t>
-      </w:r>
-      <w:proofErr w:type="gramStart"/>
-      <w:r>
-        <w:rPr>
-          <w:rFonts w:ascii="Arial" w:hAnsi="Arial" w:cs="Arial"/>
-          <w:sz w:val="22"/>
-          <w:szCs w:val="22"/>
-        </w:rPr>
-        <w:t>rater</w:t>
-      </w:r>
-      <w:proofErr w:type="gramEnd"/>
-      <w:r>
-        <w:rPr>
-          <w:rFonts w:ascii="Arial" w:hAnsi="Arial" w:cs="Arial"/>
-          <w:sz w:val="22"/>
-          <w:szCs w:val="22"/>
-        </w:rPr>
-        <w:t xml:space="preserve"> within subject.  In a similar way to Agresti (2010), we can express this model using statistical modeling notation as follows. Let </w:t>
+        <w:t xml:space="preserve">which we refer to as our reduced model, again used an ordinal logistic regression mixed modeling approach, with ordinal score as the outcome, lobe and rater as fixed effects, a random intercept for subject, with a cumulative logit link function, but without a nested random effect for rater within subject.  In a similar way to Agresti (2010), we can express this model using statistical modeling notation as follows. Let </w:t>
       </w:r>
       <m:oMath>
         <m:r>
@@ -5228,7 +5036,13 @@
           <w:rPr>
             <w:rFonts w:ascii="Cambria Math" w:hAnsi="Cambria Math"/>
           </w:rPr>
-          <m:t>= logit</m:t>
+          <m:t xml:space="preserve">= </m:t>
+        </m:r>
+        <m:r>
+          <w:rPr>
+            <w:rFonts w:ascii="Cambria Math" w:hAnsi="Cambria Math"/>
+          </w:rPr>
+          <m:t>logit</m:t>
         </m:r>
         <m:d>
           <m:dPr>
@@ -5292,7 +5106,13 @@
                   <w:rPr>
                     <w:rFonts w:ascii="Cambria Math" w:hAnsi="Cambria Math"/>
                   </w:rPr>
-                  <m:t>≤l</m:t>
+                  <m:t>≤</m:t>
+                </m:r>
+                <m:r>
+                  <w:rPr>
+                    <w:rFonts w:ascii="Cambria Math" w:hAnsi="Cambria Math"/>
+                  </w:rPr>
+                  <m:t>l</m:t>
                 </m:r>
               </m:e>
             </m:d>
@@ -5358,7 +5178,13 @@
               <w:rPr>
                 <w:rFonts w:ascii="Cambria Math" w:hAnsi="Cambria Math"/>
               </w:rPr>
-              <m:t>1j</m:t>
+              <m:t>1</m:t>
+            </m:r>
+            <m:r>
+              <w:rPr>
+                <w:rFonts w:ascii="Cambria Math" w:hAnsi="Cambria Math"/>
+              </w:rPr>
+              <m:t>j</m:t>
             </m:r>
           </m:sub>
         </m:sSub>
@@ -5434,7 +5260,13 @@
               <w:rPr>
                 <w:rFonts w:ascii="Cambria Math" w:hAnsi="Cambria Math"/>
               </w:rPr>
-              <m:t>2k</m:t>
+              <m:t>2</m:t>
+            </m:r>
+            <m:r>
+              <w:rPr>
+                <w:rFonts w:ascii="Cambria Math" w:hAnsi="Cambria Math"/>
+              </w:rPr>
+              <m:t>k</m:t>
             </m:r>
           </m:sub>
         </m:sSub>
@@ -5720,25 +5552,7 @@
           <w:sz w:val="22"/>
           <w:szCs w:val="22"/>
         </w:rPr>
-        <w:t xml:space="preserve">.  This reduced approach was taken primarily for the features where the full model did not converge due to the complex random effects structure. We also fit this reduced model for the features where the full model did converge as a means of sensitivity analysis to check if the simpler random </w:t>
-      </w:r>
-      <w:proofErr w:type="gramStart"/>
-      <w:r>
-        <w:rPr>
-          <w:rFonts w:ascii="Arial" w:eastAsiaTheme="minorEastAsia" w:hAnsi="Arial" w:cs="Arial"/>
-          <w:sz w:val="22"/>
-          <w:szCs w:val="22"/>
-        </w:rPr>
-        <w:t>effects</w:t>
-      </w:r>
-      <w:proofErr w:type="gramEnd"/>
-      <w:r>
-        <w:rPr>
-          <w:rFonts w:ascii="Arial" w:eastAsiaTheme="minorEastAsia" w:hAnsi="Arial" w:cs="Arial"/>
-          <w:sz w:val="22"/>
-          <w:szCs w:val="22"/>
-        </w:rPr>
-        <w:t xml:space="preserve"> structure changes the model estimate for the effect of lobe, which is our main estimate of interest in addressing the research question.  Please note that the same caveats we mentioned for our binary reduced model apply here as well. </w:t>
+        <w:t xml:space="preserve">.  This reduced approach was taken primarily for the features where the full model did not converge due to the complex random effects structure. We also fit this reduced model for the features where the full model did converge as a means of sensitivity analysis to check if the simpler random effects structure changes the model estimate for the effect of lobe, which is our main estimate of interest in addressing the research question.  Please note that the same caveats we mentioned for our binary reduced model apply here as well. </w:t>
       </w:r>
     </w:p>
     <w:p>
@@ -6031,7 +5845,13 @@
           <w:rPr>
             <w:rFonts w:ascii="Cambria Math" w:hAnsi="Cambria Math"/>
           </w:rPr>
-          <m:t>= logit</m:t>
+          <m:t xml:space="preserve">= </m:t>
+        </m:r>
+        <m:r>
+          <w:rPr>
+            <w:rFonts w:ascii="Cambria Math" w:hAnsi="Cambria Math"/>
+          </w:rPr>
+          <m:t>logit</m:t>
         </m:r>
         <m:d>
           <m:dPr>
@@ -6095,7 +5915,13 @@
                   <w:rPr>
                     <w:rFonts w:ascii="Cambria Math" w:hAnsi="Cambria Math"/>
                   </w:rPr>
-                  <m:t>≤l</m:t>
+                  <m:t>≤</m:t>
+                </m:r>
+                <m:r>
+                  <w:rPr>
+                    <w:rFonts w:ascii="Cambria Math" w:hAnsi="Cambria Math"/>
+                  </w:rPr>
+                  <m:t>l</m:t>
                 </m:r>
               </m:e>
             </m:d>
@@ -6161,7 +5987,13 @@
               <w:rPr>
                 <w:rFonts w:ascii="Cambria Math" w:hAnsi="Cambria Math"/>
               </w:rPr>
-              <m:t>1jl</m:t>
+              <m:t>1</m:t>
+            </m:r>
+            <m:r>
+              <w:rPr>
+                <w:rFonts w:ascii="Cambria Math" w:hAnsi="Cambria Math"/>
+              </w:rPr>
+              <m:t>jl</m:t>
             </m:r>
           </m:sub>
         </m:sSub>
@@ -6237,7 +6069,13 @@
               <w:rPr>
                 <w:rFonts w:ascii="Cambria Math" w:hAnsi="Cambria Math"/>
               </w:rPr>
-              <m:t>2kl</m:t>
+              <m:t>2</m:t>
+            </m:r>
+            <m:r>
+              <w:rPr>
+                <w:rFonts w:ascii="Cambria Math" w:hAnsi="Cambria Math"/>
+              </w:rPr>
+              <m:t>kl</m:t>
             </m:r>
           </m:sub>
         </m:sSub>
@@ -6822,7 +6660,13 @@
               <w:rPr>
                 <w:rFonts w:ascii="Cambria Math" w:eastAsia="Cambria Math" w:hAnsi="Cambria Math" w:cs="Cambria Math"/>
               </w:rPr>
-              <m:t>i=1</m:t>
+              <m:t>i</m:t>
+            </m:r>
+            <m:r>
+              <w:rPr>
+                <w:rFonts w:ascii="Cambria Math" w:eastAsia="Cambria Math" w:hAnsi="Cambria Math" w:cs="Cambria Math"/>
+              </w:rPr>
+              <m:t>=1</m:t>
             </m:r>
           </m:sub>
           <m:sup>
@@ -6869,7 +6713,13 @@
               <w:rPr>
                 <w:rFonts w:ascii="Cambria Math" w:eastAsiaTheme="minorEastAsia" w:hAnsi="Cambria Math"/>
               </w:rPr>
-              <m:t>f(</m:t>
+              <m:t>f</m:t>
+            </m:r>
+            <m:r>
+              <w:rPr>
+                <w:rFonts w:ascii="Cambria Math" w:eastAsiaTheme="minorEastAsia" w:hAnsi="Cambria Math"/>
+              </w:rPr>
+              <m:t>(</m:t>
             </m:r>
             <m:sSub>
               <m:sSubPr>
@@ -7536,25 +7386,7 @@
           <w:sz w:val="22"/>
           <w:szCs w:val="22"/>
         </w:rPr>
-        <w:t xml:space="preserve">The non-proportional odds model for our ordinal features </w:t>
-      </w:r>
-      <w:proofErr w:type="gramStart"/>
-      <w:r>
-        <w:rPr>
-          <w:rFonts w:ascii="Arial" w:eastAsiaTheme="minorEastAsia" w:hAnsi="Arial" w:cs="Arial"/>
-          <w:sz w:val="22"/>
-          <w:szCs w:val="22"/>
-        </w:rPr>
-        <w:t>were</w:t>
-      </w:r>
-      <w:proofErr w:type="gramEnd"/>
-      <w:r>
-        <w:rPr>
-          <w:rFonts w:ascii="Arial" w:eastAsiaTheme="minorEastAsia" w:hAnsi="Arial" w:cs="Arial"/>
-          <w:sz w:val="22"/>
-          <w:szCs w:val="22"/>
-        </w:rPr>
-        <w:t xml:space="preserve"> fit and all analyses for this model was performed in R Version 4.4.2 using the clmm2 function.  All other full and reduced models were fit in SAS Version 9.4 using the GLIMMIX procedure, along with all analysis performed for these models.</w:t>
+        <w:t>The non-proportional odds model for our ordinal features were fit and all analyses for this model was performed in R Version 4.4.2 using the clmm2 function.  All other full and reduced models were fit in SAS Version 9.4 using the GLIMMIX procedure, along with all analysis performed for these models.</w:t>
       </w:r>
     </w:p>
     <w:p>
@@ -7719,23 +7551,13 @@
           <w:szCs w:val="22"/>
         </w:rPr>
       </w:pPr>
-      <w:proofErr w:type="gramStart"/>
-      <w:r>
-        <w:rPr>
-          <w:rFonts w:ascii="Arial" w:hAnsi="Arial" w:cs="Arial"/>
-          <w:sz w:val="22"/>
-          <w:szCs w:val="22"/>
-        </w:rPr>
-        <w:t>Similar to</w:t>
-      </w:r>
-      <w:proofErr w:type="gramEnd"/>
-      <w:r>
-        <w:rPr>
-          <w:rFonts w:ascii="Arial" w:hAnsi="Arial" w:cs="Arial"/>
-          <w:sz w:val="22"/>
-          <w:szCs w:val="22"/>
-        </w:rPr>
-        <w:t xml:space="preserve"> the features with ordinal outcomes, we performed lobe-specific analyses for those with binary outcomes.  Pairwise contrasts were constructed for each of the estimates for the lobe variable in our models.  Unlike with our ordinal logistic regression models, we did not flip the signs on these estimates before constructing the contrasts.  Confidence intervals for these odds ratios were again calculated by exponentiating the Wald 95% confidence limits produced by GLIMMIX.</w:t>
+      <w:r>
+        <w:rPr>
+          <w:rFonts w:ascii="Arial" w:hAnsi="Arial" w:cs="Arial"/>
+          <w:sz w:val="22"/>
+          <w:szCs w:val="22"/>
+        </w:rPr>
+        <w:t>Similar to the features with ordinal outcomes, we performed lobe-specific analyses for those with binary outcomes.  Pairwise contrasts were constructed for each of the estimates for the lobe variable in our models.  Unlike with our ordinal logistic regression models, we did not flip the signs on these estimates before constructing the contrasts.  Confidence intervals for these odds ratios were again calculated by exponentiating the Wald 95% confidence limits produced by GLIMMIX.</w:t>
       </w:r>
     </w:p>
     <w:p>
@@ -7780,25 +7602,7 @@
           <w:sz w:val="22"/>
           <w:szCs w:val="22"/>
         </w:rPr>
-        <w:t xml:space="preserve">As there are 6 lobes we are performing pairwise contrasts for, there are 15 unique pairwise contrasts performed in total for the models with a single fixed-effect estimate for the lobe variable and 45 unique pairwise contrasts performed in total for the non-proportional odds model with 3 fixed-effect estimates for the lobe variable.  To </w:t>
-      </w:r>
-      <w:proofErr w:type="gramStart"/>
-      <w:r>
-        <w:rPr>
-          <w:rFonts w:ascii="Arial" w:hAnsi="Arial" w:cs="Arial"/>
-          <w:sz w:val="22"/>
-          <w:szCs w:val="22"/>
-        </w:rPr>
-        <w:t>correct for</w:t>
-      </w:r>
-      <w:proofErr w:type="gramEnd"/>
-      <w:r>
-        <w:rPr>
-          <w:rFonts w:ascii="Arial" w:hAnsi="Arial" w:cs="Arial"/>
-          <w:sz w:val="22"/>
-          <w:szCs w:val="22"/>
-        </w:rPr>
-        <w:t xml:space="preserve"> these multiple tests, we used the False Discovery Rate (FDR) multiple testing correction approach outlined by Benjamini and Hochberg and provided below.</w:t>
+        <w:t>As there are 6 lobes we are performing pairwise contrasts for, there are 15 unique pairwise contrasts performed in total for the models with a single fixed-effect estimate for the lobe variable and 45 unique pairwise contrasts performed in total for the non-proportional odds model with 3 fixed-effect estimates for the lobe variable.  To correct for these multiple tests, we used the False Discovery Rate (FDR) multiple testing correction approach outlined by Benjamini and Hochberg and provided below.</w:t>
       </w:r>
     </w:p>
     <w:p>
@@ -9047,25 +8851,7 @@
           <w:szCs w:val="22"/>
         </w:rPr>
         <w:lastRenderedPageBreak/>
-        <w:t xml:space="preserve">nested within subject.  For interrater reliability, we want to know how much of the total variation in scores is attributable to true differences between subjects as opposed to variation due to raters or random </w:t>
-      </w:r>
-      <w:proofErr w:type="gramStart"/>
-      <w:r>
-        <w:rPr>
-          <w:rFonts w:ascii="Arial" w:eastAsiaTheme="minorEastAsia" w:hAnsi="Arial" w:cs="Arial"/>
-          <w:sz w:val="22"/>
-          <w:szCs w:val="22"/>
-        </w:rPr>
-        <w:t>error</w:t>
-      </w:r>
-      <w:proofErr w:type="gramEnd"/>
-      <w:r>
-        <w:rPr>
-          <w:rFonts w:ascii="Arial" w:eastAsiaTheme="minorEastAsia" w:hAnsi="Arial" w:cs="Arial"/>
-          <w:sz w:val="22"/>
-          <w:szCs w:val="22"/>
-        </w:rPr>
-        <w:t xml:space="preserve">.  Our specific interest in inter-rater reliability leads us to define the ICC as the proportion of total variance attributable to between-subject differences.  Our formula for ICC is thus </w:t>
+        <w:t xml:space="preserve">nested within subject.  For interrater reliability, we want to know how much of the total variation in scores is attributable to true differences between subjects as opposed to variation due to raters or random error.  Our specific interest in inter-rater reliability leads us to define the ICC as the proportion of total variance attributable to between-subject differences.  Our formula for ICC is thus </w:t>
       </w:r>
       <m:oMath>
         <m:r>
@@ -14115,7 +13901,15 @@
               <w:sz w:val="22"/>
               <w:szCs w:val="22"/>
             </w:rPr>
-            <m:t>±1.96×S</m:t>
+            <m:t>±1.96×</m:t>
+          </m:r>
+          <m:r>
+            <w:rPr>
+              <w:rFonts w:ascii="Cambria Math" w:eastAsiaTheme="minorEastAsia" w:hAnsi="Cambria Math" w:cs="Arial"/>
+              <w:sz w:val="22"/>
+              <w:szCs w:val="22"/>
+            </w:rPr>
+            <m:t>S</m:t>
           </m:r>
           <m:sSub>
             <m:sSubPr>
@@ -14825,25 +14619,7 @@
           <w:sz w:val="22"/>
           <w:szCs w:val="22"/>
         </w:rPr>
-        <w:t xml:space="preserve">Although both the ICC and Cohen’s kappa outlined above provide a measure of interrater reliability, they have different interpretations and are produced from different calculation frameworks.  The ICC is model based, extracted from the variance components of our mixed models outlined in the Modeling section, and represents the proportion of total variability attributable to differences between subjects once </w:t>
-      </w:r>
-      <w:proofErr w:type="gramStart"/>
-      <w:r>
-        <w:rPr>
-          <w:rFonts w:ascii="Arial" w:eastAsiaTheme="minorEastAsia" w:hAnsi="Arial" w:cs="Arial"/>
-          <w:sz w:val="22"/>
-          <w:szCs w:val="22"/>
-        </w:rPr>
-        <w:t>rater</w:t>
-      </w:r>
-      <w:proofErr w:type="gramEnd"/>
-      <w:r>
-        <w:rPr>
-          <w:rFonts w:ascii="Arial" w:eastAsiaTheme="minorEastAsia" w:hAnsi="Arial" w:cs="Arial"/>
-          <w:sz w:val="22"/>
-          <w:szCs w:val="22"/>
-        </w:rPr>
-        <w:t xml:space="preserve"> effects have been removed.  Cohen’s kappa is a descriptive measure computed from the cross-classification table of raw scores as opposed to the model itself, and is an evaluation of absolute agreement, controlling for chance.  By reporting both measures of interrater reliability, we provide a fuller picture of agreement in scores.</w:t>
+        <w:t>Although both the ICC and Cohen’s kappa outlined above provide a measure of interrater reliability, they have different interpretations and are produced from different calculation frameworks.  The ICC is model based, extracted from the variance components of our mixed models outlined in the Modeling section, and represents the proportion of total variability attributable to differences between subjects once rater effects have been removed.  Cohen’s kappa is a descriptive measure computed from the cross-classification table of raw scores as opposed to the model itself, and is an evaluation of absolute agreement, controlling for chance.  By reporting both measures of interrater reliability, we provide a fuller picture of agreement in scores.</w:t>
       </w:r>
     </w:p>
     <w:p>
@@ -14943,47 +14719,7 @@
           <w:sz w:val="22"/>
           <w:szCs w:val="22"/>
         </w:rPr>
-        <w:t>The mean age and gender distribution of the 160 patients with NTM-LD, stratified by the CT phenotypes of nodular bronchiectasis (NB), nodular bronchiectasis with cavitation (</w:t>
-      </w:r>
-      <w:proofErr w:type="spellStart"/>
-      <w:r>
-        <w:rPr>
-          <w:rStyle w:val="A1"/>
-          <w:rFonts w:ascii="Arial" w:hAnsi="Arial" w:cs="Arial"/>
-          <w:sz w:val="22"/>
-          <w:szCs w:val="22"/>
-        </w:rPr>
-        <w:t>NBc</w:t>
-      </w:r>
-      <w:proofErr w:type="spellEnd"/>
-      <w:r>
-        <w:rPr>
-          <w:rStyle w:val="A1"/>
-          <w:rFonts w:ascii="Arial" w:hAnsi="Arial" w:cs="Arial"/>
-          <w:sz w:val="22"/>
-          <w:szCs w:val="22"/>
-        </w:rPr>
-        <w:t xml:space="preserve">), </w:t>
-      </w:r>
-      <w:proofErr w:type="spellStart"/>
-      <w:r>
-        <w:rPr>
-          <w:rStyle w:val="A1"/>
-          <w:rFonts w:ascii="Arial" w:hAnsi="Arial" w:cs="Arial"/>
-          <w:sz w:val="22"/>
-          <w:szCs w:val="22"/>
-        </w:rPr>
-        <w:t>fibrocavitary</w:t>
-      </w:r>
-      <w:proofErr w:type="spellEnd"/>
-      <w:r>
-        <w:rPr>
-          <w:rStyle w:val="A1"/>
-          <w:rFonts w:ascii="Arial" w:hAnsi="Arial" w:cs="Arial"/>
-          <w:sz w:val="22"/>
-          <w:szCs w:val="22"/>
-        </w:rPr>
-        <w:t xml:space="preserve"> disease, and unclassifiable are shown in </w:t>
+        <w:t xml:space="preserve">The mean age and gender distribution of the 160 patients with NTM-LD, stratified by the CT phenotypes of nodular bronchiectasis (NB), nodular bronchiectasis with cavitation (NBc), fibrocavitary disease, and unclassifiable are shown in </w:t>
       </w:r>
       <w:r>
         <w:rPr>
@@ -15057,45 +14793,14 @@
           <w:szCs w:val="22"/>
         </w:rPr>
       </w:pPr>
-      <w:proofErr w:type="gramStart"/>
-      <w:r>
-        <w:rPr>
-          <w:rStyle w:val="A1"/>
-          <w:rFonts w:ascii="Arial" w:hAnsi="Arial" w:cs="Arial"/>
-          <w:sz w:val="22"/>
-          <w:szCs w:val="22"/>
-        </w:rPr>
-        <w:t>With regard to</w:t>
-      </w:r>
-      <w:proofErr w:type="gramEnd"/>
-      <w:r>
-        <w:rPr>
-          <w:rStyle w:val="A1"/>
-          <w:rFonts w:ascii="Arial" w:hAnsi="Arial" w:cs="Arial"/>
-          <w:sz w:val="22"/>
-          <w:szCs w:val="22"/>
-        </w:rPr>
-        <w:t xml:space="preserve"> the ordinal CT features, the most common (in descending order) were bronchiectasis, tree-in-bud opacities, atelectasis, consolidation, and GGO.  The binary features – large nodules and cavities – were less common than the ordinal features (</w:t>
-      </w:r>
-      <w:proofErr w:type="gramStart"/>
-      <w:r>
-        <w:rPr>
-          <w:rStyle w:val="A1"/>
-          <w:rFonts w:ascii="Arial" w:hAnsi="Arial" w:cs="Arial"/>
-          <w:sz w:val="22"/>
-          <w:szCs w:val="22"/>
-        </w:rPr>
-        <w:t>with the exception of</w:t>
-      </w:r>
-      <w:proofErr w:type="gramEnd"/>
-      <w:r>
-        <w:rPr>
-          <w:rStyle w:val="A1"/>
-          <w:rFonts w:ascii="Arial" w:hAnsi="Arial" w:cs="Arial"/>
-          <w:sz w:val="22"/>
-          <w:szCs w:val="22"/>
-        </w:rPr>
-        <w:t xml:space="preserve"> the very uncommon GGO).</w:t>
+      <w:r>
+        <w:rPr>
+          <w:rStyle w:val="A1"/>
+          <w:rFonts w:ascii="Arial" w:hAnsi="Arial" w:cs="Arial"/>
+          <w:sz w:val="22"/>
+          <w:szCs w:val="22"/>
+        </w:rPr>
+        <w:t>With regard to the ordinal CT features, the most common (in descending order) were bronchiectasis, tree-in-bud opacities, atelectasis, consolidation, and GGO.  The binary features – large nodules and cavities – were less common than the ordinal features (with the exception of the very uncommon GGO).</w:t>
       </w:r>
     </w:p>
     <w:p>
@@ -15214,27 +14919,7 @@
           <w:sz w:val="22"/>
           <w:szCs w:val="22"/>
         </w:rPr>
-        <w:t xml:space="preserve">For </w:t>
-      </w:r>
-      <w:proofErr w:type="gramStart"/>
-      <w:r>
-        <w:rPr>
-          <w:rStyle w:val="A1"/>
-          <w:rFonts w:ascii="Arial" w:hAnsi="Arial" w:cs="Arial"/>
-          <w:sz w:val="22"/>
-          <w:szCs w:val="22"/>
-        </w:rPr>
-        <w:t>the 160</w:t>
-      </w:r>
-      <w:proofErr w:type="gramEnd"/>
-      <w:r>
-        <w:rPr>
-          <w:rStyle w:val="A1"/>
-          <w:rFonts w:ascii="Arial" w:hAnsi="Arial" w:cs="Arial"/>
-          <w:sz w:val="22"/>
-          <w:szCs w:val="22"/>
-        </w:rPr>
-        <w:t xml:space="preserve"> patients,</w:t>
+        <w:t>For the 160 patients,</w:t>
       </w:r>
       <w:r>
         <w:rPr>
@@ -15584,8 +15269,53 @@
           <w:szCs w:val="22"/>
           <w:highlight w:val="cyan"/>
         </w:rPr>
-        <w:t>OR 1.76-22.58</w:t>
-      </w:r>
+        <w:t xml:space="preserve">OR </w:t>
+      </w:r>
+      <w:del w:id="32" w:author="Edward Bosko" w:date="2025-12-19T15:46:00Z" w16du:dateUtc="2025-12-19T22:46:00Z">
+        <w:r>
+          <w:rPr>
+            <w:rStyle w:val="A1"/>
+            <w:rFonts w:ascii="Arial" w:hAnsi="Arial" w:cs="Arial"/>
+            <w:sz w:val="22"/>
+            <w:szCs w:val="22"/>
+            <w:highlight w:val="cyan"/>
+          </w:rPr>
+          <w:delText>1.76-22.58</w:delText>
+        </w:r>
+      </w:del>
+      <w:ins w:id="33" w:author="Edward Bosko" w:date="2025-12-19T16:02:00Z" w16du:dateUtc="2025-12-19T23:02:00Z">
+        <w:r>
+          <w:rPr>
+            <w:rStyle w:val="A1"/>
+            <w:rFonts w:ascii="Arial" w:hAnsi="Arial" w:cs="Arial"/>
+            <w:sz w:val="22"/>
+            <w:szCs w:val="22"/>
+          </w:rPr>
+          <w:t xml:space="preserve"> </w:t>
+        </w:r>
+      </w:ins>
+      <w:ins w:id="34" w:author="Edward Bosko" w:date="2025-12-19T15:46:00Z" w16du:dateUtc="2025-12-19T22:46:00Z">
+        <w:r>
+          <w:rPr>
+            <w:rStyle w:val="A1"/>
+            <w:rFonts w:ascii="Arial" w:hAnsi="Arial" w:cs="Arial"/>
+            <w:sz w:val="22"/>
+            <w:szCs w:val="22"/>
+          </w:rPr>
+          <w:t>1.74-</w:t>
+        </w:r>
+      </w:ins>
+      <w:ins w:id="35" w:author="Edward Bosko" w:date="2025-12-19T15:47:00Z" w16du:dateUtc="2025-12-19T22:47:00Z">
+        <w:r>
+          <w:rPr>
+            <w:rStyle w:val="A1"/>
+            <w:rFonts w:ascii="Arial" w:hAnsi="Arial" w:cs="Arial"/>
+            <w:sz w:val="22"/>
+            <w:szCs w:val="22"/>
+          </w:rPr>
+          <w:t>22.61</w:t>
+        </w:r>
+      </w:ins>
       <w:r>
         <w:rPr>
           <w:rStyle w:val="A1"/>
@@ -15653,7 +15383,7 @@
         </w:rPr>
         <w:t xml:space="preserve">a total of </w:t>
       </w:r>
-      <w:del w:id="32" w:author="Edward Bosko" w:date="2025-12-16T17:32:00Z" w16du:dateUtc="2025-12-17T00:32:00Z">
+      <w:del w:id="36" w:author="Edward Bosko" w:date="2025-12-16T17:32:00Z" w16du:dateUtc="2025-12-17T00:32:00Z">
         <w:r>
           <w:rPr>
             <w:rStyle w:val="A1"/>
@@ -15674,7 +15404,7 @@
           <w:delText xml:space="preserve"> </w:delText>
         </w:r>
       </w:del>
-      <w:ins w:id="33" w:author="Edward Bosko" w:date="2025-12-16T17:32:00Z" w16du:dateUtc="2025-12-17T00:32:00Z">
+      <w:ins w:id="37" w:author="Edward Bosko" w:date="2025-12-16T17:32:00Z" w16du:dateUtc="2025-12-17T00:32:00Z">
         <w:r>
           <w:rPr>
             <w:rStyle w:val="A1"/>
@@ -15833,7 +15563,7 @@
         </w:rPr>
         <w:t xml:space="preserve">RML and lingula, accounting for </w:t>
       </w:r>
-      <w:del w:id="34" w:author="Edward Bosko" w:date="2025-12-16T17:34:00Z" w16du:dateUtc="2025-12-17T00:34:00Z">
+      <w:del w:id="38" w:author="Edward Bosko" w:date="2025-12-16T17:34:00Z" w16du:dateUtc="2025-12-17T00:34:00Z">
         <w:r>
           <w:rPr>
             <w:rStyle w:val="A1"/>
@@ -15854,7 +15584,7 @@
           <w:delText xml:space="preserve">% </w:delText>
         </w:r>
       </w:del>
-      <w:ins w:id="35" w:author="Edward Bosko" w:date="2025-12-16T17:34:00Z" w16du:dateUtc="2025-12-17T00:34:00Z">
+      <w:ins w:id="39" w:author="Edward Bosko" w:date="2025-12-16T17:34:00Z" w16du:dateUtc="2025-12-17T00:34:00Z">
         <w:r>
           <w:rPr>
             <w:rStyle w:val="A1"/>
@@ -15874,7 +15604,7 @@
         </w:rPr>
         <w:t xml:space="preserve">and </w:t>
       </w:r>
-      <w:del w:id="36" w:author="Edward Bosko" w:date="2025-12-16T17:34:00Z" w16du:dateUtc="2025-12-17T00:34:00Z">
+      <w:del w:id="40" w:author="Edward Bosko" w:date="2025-12-16T17:34:00Z" w16du:dateUtc="2025-12-17T00:34:00Z">
         <w:r>
           <w:rPr>
             <w:rStyle w:val="A1"/>
@@ -15895,7 +15625,7 @@
           <w:delText xml:space="preserve">% </w:delText>
         </w:r>
       </w:del>
-      <w:ins w:id="37" w:author="Edward Bosko" w:date="2025-12-16T17:34:00Z" w16du:dateUtc="2025-12-17T00:34:00Z">
+      <w:ins w:id="41" w:author="Edward Bosko" w:date="2025-12-16T17:34:00Z" w16du:dateUtc="2025-12-17T00:34:00Z">
         <w:r>
           <w:rPr>
             <w:rStyle w:val="A1"/>
@@ -15941,8 +15671,49 @@
           <w:szCs w:val="22"/>
           <w:highlight w:val="cyan"/>
         </w:rPr>
-        <w:t>OR 1.71-20.45</w:t>
-      </w:r>
+        <w:t xml:space="preserve">OR </w:t>
+      </w:r>
+      <w:del w:id="42" w:author="Edward Bosko" w:date="2025-12-19T16:02:00Z" w16du:dateUtc="2025-12-19T23:02:00Z">
+        <w:r>
+          <w:rPr>
+            <w:rStyle w:val="A1"/>
+            <w:rFonts w:ascii="Arial" w:hAnsi="Arial" w:cs="Arial"/>
+            <w:sz w:val="22"/>
+            <w:szCs w:val="22"/>
+            <w:highlight w:val="cyan"/>
+          </w:rPr>
+          <w:delText>1.71-20.45</w:delText>
+        </w:r>
+      </w:del>
+      <w:ins w:id="43" w:author="Edward Bosko" w:date="2025-12-19T16:02:00Z" w16du:dateUtc="2025-12-19T23:02:00Z">
+        <w:r>
+          <w:rPr>
+            <w:rStyle w:val="A1"/>
+            <w:rFonts w:ascii="Arial" w:hAnsi="Arial" w:cs="Arial"/>
+            <w:sz w:val="22"/>
+            <w:szCs w:val="22"/>
+          </w:rPr>
+          <w:t xml:space="preserve"> </w:t>
+        </w:r>
+        <w:r>
+          <w:rPr>
+            <w:rStyle w:val="A1"/>
+            <w:rFonts w:ascii="Arial" w:hAnsi="Arial" w:cs="Arial"/>
+            <w:sz w:val="22"/>
+            <w:szCs w:val="22"/>
+          </w:rPr>
+          <w:t>2.10</w:t>
+        </w:r>
+        <w:r>
+          <w:rPr>
+            <w:rStyle w:val="A1"/>
+            <w:rFonts w:ascii="Arial" w:hAnsi="Arial" w:cs="Arial"/>
+            <w:sz w:val="22"/>
+            <w:szCs w:val="22"/>
+          </w:rPr>
+          <w:t>-26.49</w:t>
+        </w:r>
+      </w:ins>
       <w:r>
         <w:rPr>
           <w:rStyle w:val="A1"/>
@@ -16047,7 +15818,7 @@
         </w:rPr>
         <w:t xml:space="preserve">accounted for a total of </w:t>
       </w:r>
-      <w:del w:id="38" w:author="Edward Bosko" w:date="2025-12-16T17:47:00Z" w16du:dateUtc="2025-12-17T00:47:00Z">
+      <w:del w:id="44" w:author="Edward Bosko" w:date="2025-12-16T17:47:00Z" w16du:dateUtc="2025-12-17T00:47:00Z">
         <w:r>
           <w:rPr>
             <w:rStyle w:val="A1"/>
@@ -16068,7 +15839,7 @@
           <w:delText xml:space="preserve"> </w:delText>
         </w:r>
       </w:del>
-      <w:ins w:id="39" w:author="Edward Bosko" w:date="2025-12-16T17:47:00Z" w16du:dateUtc="2025-12-17T00:47:00Z">
+      <w:ins w:id="45" w:author="Edward Bosko" w:date="2025-12-16T17:47:00Z" w16du:dateUtc="2025-12-17T00:47:00Z">
         <w:r>
           <w:rPr>
             <w:rStyle w:val="A1"/>
@@ -16163,8 +15934,40 @@
           <w:szCs w:val="22"/>
           <w:highlight w:val="cyan"/>
         </w:rPr>
-        <w:t>OR 1.63-6.47</w:t>
-      </w:r>
+        <w:t xml:space="preserve">OR </w:t>
+      </w:r>
+      <w:del w:id="46" w:author="Edward Bosko" w:date="2025-12-19T16:07:00Z" w16du:dateUtc="2025-12-19T23:07:00Z">
+        <w:r>
+          <w:rPr>
+            <w:rStyle w:val="A1"/>
+            <w:rFonts w:ascii="Arial" w:hAnsi="Arial" w:cs="Arial"/>
+            <w:sz w:val="22"/>
+            <w:szCs w:val="22"/>
+            <w:highlight w:val="cyan"/>
+          </w:rPr>
+          <w:delText>1.63-6.47</w:delText>
+        </w:r>
+      </w:del>
+      <w:ins w:id="47" w:author="Edward Bosko" w:date="2025-12-19T16:07:00Z" w16du:dateUtc="2025-12-19T23:07:00Z">
+        <w:r>
+          <w:rPr>
+            <w:rStyle w:val="A1"/>
+            <w:rFonts w:ascii="Arial" w:hAnsi="Arial" w:cs="Arial"/>
+            <w:sz w:val="22"/>
+            <w:szCs w:val="22"/>
+          </w:rPr>
+          <w:t xml:space="preserve"> 1.63-</w:t>
+        </w:r>
+        <w:r>
+          <w:rPr>
+            <w:rStyle w:val="A1"/>
+            <w:rFonts w:ascii="Arial" w:hAnsi="Arial" w:cs="Arial"/>
+            <w:sz w:val="22"/>
+            <w:szCs w:val="22"/>
+          </w:rPr>
+          <w:t>6.09</w:t>
+        </w:r>
+      </w:ins>
       <w:r>
         <w:rPr>
           <w:rStyle w:val="A1"/>
@@ -16240,7 +16043,7 @@
         </w:rPr>
         <w:t xml:space="preserve"> a total of </w:t>
       </w:r>
-      <w:del w:id="40" w:author="Edward Bosko" w:date="2025-12-16T17:49:00Z" w16du:dateUtc="2025-12-17T00:49:00Z">
+      <w:del w:id="48" w:author="Edward Bosko" w:date="2025-12-16T17:49:00Z" w16du:dateUtc="2025-12-17T00:49:00Z">
         <w:r>
           <w:rPr>
             <w:rStyle w:val="A1"/>
@@ -16261,7 +16064,7 @@
           <w:delText xml:space="preserve"> </w:delText>
         </w:r>
       </w:del>
-      <w:ins w:id="41" w:author="Edward Bosko" w:date="2025-12-16T17:49:00Z" w16du:dateUtc="2025-12-17T00:49:00Z">
+      <w:ins w:id="49" w:author="Edward Bosko" w:date="2025-12-16T17:49:00Z" w16du:dateUtc="2025-12-17T00:49:00Z">
         <w:r>
           <w:rPr>
             <w:rStyle w:val="A1"/>
@@ -16410,8 +16213,40 @@
           <w:szCs w:val="22"/>
           <w:highlight w:val="cyan"/>
         </w:rPr>
-        <w:t>OR 2.04-3.14</w:t>
-      </w:r>
+        <w:t xml:space="preserve">OR </w:t>
+      </w:r>
+      <w:del w:id="50" w:author="Edward Bosko" w:date="2025-12-19T16:10:00Z" w16du:dateUtc="2025-12-19T23:10:00Z">
+        <w:r>
+          <w:rPr>
+            <w:rStyle w:val="A1"/>
+            <w:rFonts w:ascii="Arial" w:hAnsi="Arial" w:cs="Arial"/>
+            <w:sz w:val="22"/>
+            <w:szCs w:val="22"/>
+            <w:highlight w:val="cyan"/>
+          </w:rPr>
+          <w:delText>2.04-3.14</w:delText>
+        </w:r>
+      </w:del>
+      <w:ins w:id="51" w:author="Edward Bosko" w:date="2025-12-19T16:10:00Z" w16du:dateUtc="2025-12-19T23:10:00Z">
+        <w:r>
+          <w:rPr>
+            <w:rStyle w:val="A1"/>
+            <w:rFonts w:ascii="Arial" w:hAnsi="Arial" w:cs="Arial"/>
+            <w:sz w:val="22"/>
+            <w:szCs w:val="22"/>
+          </w:rPr>
+          <w:t xml:space="preserve"> 2.22-</w:t>
+        </w:r>
+        <w:r>
+          <w:rPr>
+            <w:rStyle w:val="A1"/>
+            <w:rFonts w:ascii="Arial" w:hAnsi="Arial" w:cs="Arial"/>
+            <w:sz w:val="22"/>
+            <w:szCs w:val="22"/>
+          </w:rPr>
+          <w:t>3.29</w:t>
+        </w:r>
+      </w:ins>
       <w:r>
         <w:rPr>
           <w:rStyle w:val="A1"/>
@@ -16461,7 +16296,7 @@
         </w:rPr>
         <w:t xml:space="preserve">Tree-in-bud opacities had a total of </w:t>
       </w:r>
-      <w:del w:id="42" w:author="Edward Bosko" w:date="2025-12-17T12:37:00Z" w16du:dateUtc="2025-12-17T19:37:00Z">
+      <w:del w:id="52" w:author="Edward Bosko" w:date="2025-12-17T12:37:00Z" w16du:dateUtc="2025-12-17T19:37:00Z">
         <w:r>
           <w:rPr>
             <w:rStyle w:val="A1"/>
@@ -16482,7 +16317,7 @@
           <w:delText xml:space="preserve"> </w:delText>
         </w:r>
       </w:del>
-      <w:ins w:id="43" w:author="Edward Bosko" w:date="2025-12-17T12:37:00Z" w16du:dateUtc="2025-12-17T19:37:00Z">
+      <w:ins w:id="53" w:author="Edward Bosko" w:date="2025-12-17T12:37:00Z" w16du:dateUtc="2025-12-17T19:37:00Z">
         <w:r>
           <w:rPr>
             <w:rStyle w:val="A1"/>
@@ -16548,8 +16383,31 @@
           <w:szCs w:val="22"/>
           <w:highlight w:val="cyan"/>
         </w:rPr>
-        <w:t>OR 1.60-6.54</w:t>
-      </w:r>
+        <w:t xml:space="preserve">OR </w:t>
+      </w:r>
+      <w:del w:id="54" w:author="Edward Bosko" w:date="2025-12-19T16:13:00Z" w16du:dateUtc="2025-12-19T23:13:00Z">
+        <w:r>
+          <w:rPr>
+            <w:rFonts w:ascii="Arial" w:hAnsi="Arial" w:cs="Arial"/>
+            <w:color w:val="000000"/>
+            <w:sz w:val="22"/>
+            <w:szCs w:val="22"/>
+            <w:highlight w:val="cyan"/>
+          </w:rPr>
+          <w:delText>1.60-6.54</w:delText>
+        </w:r>
+      </w:del>
+      <w:ins w:id="55" w:author="Edward Bosko" w:date="2025-12-19T16:13:00Z" w16du:dateUtc="2025-12-19T23:13:00Z">
+        <w:r>
+          <w:rPr>
+            <w:rFonts w:ascii="Arial" w:hAnsi="Arial" w:cs="Arial"/>
+            <w:color w:val="000000"/>
+            <w:sz w:val="22"/>
+            <w:szCs w:val="22"/>
+          </w:rPr>
+          <w:t xml:space="preserve"> 1.54-6.38</w:t>
+        </w:r>
+      </w:ins>
       <w:r>
         <w:rPr>
           <w:rFonts w:ascii="Arial" w:hAnsi="Arial" w:cs="Arial"/>
@@ -16648,7 +16506,7 @@
         </w:rPr>
         <w:t xml:space="preserve">, accounting for a total of </w:t>
       </w:r>
-      <w:del w:id="44" w:author="Edward Bosko" w:date="2025-12-17T12:41:00Z" w16du:dateUtc="2025-12-17T19:41:00Z">
+      <w:del w:id="56" w:author="Edward Bosko" w:date="2025-12-17T12:41:00Z" w16du:dateUtc="2025-12-17T19:41:00Z">
         <w:r>
           <w:rPr>
             <w:rStyle w:val="A1"/>
@@ -16669,7 +16527,7 @@
           <w:delText xml:space="preserve"> </w:delText>
         </w:r>
       </w:del>
-      <w:ins w:id="45" w:author="Edward Bosko" w:date="2025-12-17T12:41:00Z" w16du:dateUtc="2025-12-17T19:41:00Z">
+      <w:ins w:id="57" w:author="Edward Bosko" w:date="2025-12-17T12:41:00Z" w16du:dateUtc="2025-12-17T19:41:00Z">
         <w:r>
           <w:rPr>
             <w:rStyle w:val="A1"/>
@@ -16697,8 +16555,40 @@
           <w:szCs w:val="22"/>
           <w:highlight w:val="cyan"/>
         </w:rPr>
-        <w:t>OR 3.25-4.71</w:t>
-      </w:r>
+        <w:t xml:space="preserve">OR </w:t>
+      </w:r>
+      <w:del w:id="58" w:author="Edward Bosko" w:date="2025-12-19T16:16:00Z" w16du:dateUtc="2025-12-19T23:16:00Z">
+        <w:r>
+          <w:rPr>
+            <w:rStyle w:val="A1"/>
+            <w:rFonts w:ascii="Arial" w:hAnsi="Arial" w:cs="Arial"/>
+            <w:sz w:val="22"/>
+            <w:szCs w:val="22"/>
+            <w:highlight w:val="cyan"/>
+          </w:rPr>
+          <w:delText>3.25-4.71</w:delText>
+        </w:r>
+      </w:del>
+      <w:ins w:id="59" w:author="Edward Bosko" w:date="2025-12-19T16:16:00Z" w16du:dateUtc="2025-12-19T23:16:00Z">
+        <w:r>
+          <w:rPr>
+            <w:rStyle w:val="A1"/>
+            <w:rFonts w:ascii="Arial" w:hAnsi="Arial" w:cs="Arial"/>
+            <w:sz w:val="22"/>
+            <w:szCs w:val="22"/>
+          </w:rPr>
+          <w:t xml:space="preserve"> 3.14-</w:t>
+        </w:r>
+        <w:r>
+          <w:rPr>
+            <w:rStyle w:val="A1"/>
+            <w:rFonts w:ascii="Arial" w:hAnsi="Arial" w:cs="Arial"/>
+            <w:sz w:val="22"/>
+            <w:szCs w:val="22"/>
+          </w:rPr>
+          <w:t>5.43</w:t>
+        </w:r>
+      </w:ins>
       <w:r>
         <w:rPr>
           <w:rStyle w:val="A1"/>
@@ -16761,7 +16651,8 @@
           <w:szCs w:val="22"/>
         </w:rPr>
       </w:pPr>
-      <w:commentRangeStart w:id="46"/>
+      <w:commentRangeStart w:id="60"/>
+      <w:commentRangeStart w:id="61"/>
       <w:r>
         <w:rPr>
           <w:rStyle w:val="A1"/>
@@ -16780,7 +16671,7 @@
         </w:rPr>
         <w:t xml:space="preserve">there were </w:t>
       </w:r>
-      <w:del w:id="47" w:author="Edward Bosko" w:date="2025-12-18T15:36:00Z" w16du:dateUtc="2025-12-18T22:36:00Z">
+      <w:del w:id="62" w:author="Edward Bosko" w:date="2025-12-18T15:36:00Z" w16du:dateUtc="2025-12-18T22:36:00Z">
         <w:r>
           <w:rPr>
             <w:rStyle w:val="A1"/>
@@ -16792,7 +16683,7 @@
           <w:delText xml:space="preserve">89 </w:delText>
         </w:r>
       </w:del>
-      <w:ins w:id="48" w:author="Edward Bosko" w:date="2025-12-18T15:36:00Z" w16du:dateUtc="2025-12-18T22:36:00Z">
+      <w:ins w:id="63" w:author="Edward Bosko" w:date="2025-12-18T15:36:00Z" w16du:dateUtc="2025-12-18T22:36:00Z">
         <w:r>
           <w:rPr>
             <w:rStyle w:val="A1"/>
@@ -16833,7 +16724,7 @@
         </w:rPr>
         <w:t xml:space="preserve"> among the </w:t>
       </w:r>
-      <w:del w:id="49" w:author="Edward Bosko" w:date="2025-12-17T15:46:00Z" w16du:dateUtc="2025-12-17T22:46:00Z">
+      <w:del w:id="64" w:author="Edward Bosko" w:date="2025-12-17T15:46:00Z" w16du:dateUtc="2025-12-17T22:46:00Z">
         <w:r>
           <w:rPr>
             <w:rStyle w:val="A1"/>
@@ -16845,7 +16736,7 @@
           <w:delText xml:space="preserve">49 </w:delText>
         </w:r>
       </w:del>
-      <w:ins w:id="50" w:author="Edward Bosko" w:date="2025-12-17T15:46:00Z" w16du:dateUtc="2025-12-17T22:46:00Z">
+      <w:ins w:id="65" w:author="Edward Bosko" w:date="2025-12-17T15:46:00Z" w16du:dateUtc="2025-12-17T22:46:00Z">
         <w:r>
           <w:rPr>
             <w:rStyle w:val="A1"/>
@@ -16905,7 +16796,7 @@
         </w:rPr>
         <w:t xml:space="preserve"> </w:t>
       </w:r>
-      <w:ins w:id="51" w:author="Edward Bosko" w:date="2025-12-18T15:35:00Z" w16du:dateUtc="2025-12-18T22:35:00Z">
+      <w:ins w:id="66" w:author="Edward Bosko" w:date="2025-12-18T15:35:00Z" w16du:dateUtc="2025-12-18T22:35:00Z">
         <w:r>
           <w:rPr>
             <w:rStyle w:val="A1"/>
@@ -16925,7 +16816,7 @@
         </w:rPr>
         <w:t xml:space="preserve">patients with nodular-bronchiectasis phenotype and </w:t>
       </w:r>
-      <w:del w:id="52" w:author="Edward Bosko" w:date="2025-12-17T15:46:00Z" w16du:dateUtc="2025-12-17T22:46:00Z">
+      <w:del w:id="67" w:author="Edward Bosko" w:date="2025-12-17T15:46:00Z" w16du:dateUtc="2025-12-17T22:46:00Z">
         <w:r>
           <w:rPr>
             <w:rStyle w:val="A1"/>
@@ -16946,7 +16837,7 @@
           <w:delText xml:space="preserve"> </w:delText>
         </w:r>
       </w:del>
-      <w:ins w:id="53" w:author="Edward Bosko" w:date="2025-12-17T15:46:00Z" w16du:dateUtc="2025-12-17T22:46:00Z">
+      <w:ins w:id="68" w:author="Edward Bosko" w:date="2025-12-17T15:46:00Z" w16du:dateUtc="2025-12-17T22:46:00Z">
         <w:r>
           <w:rPr>
             <w:rStyle w:val="A1"/>
@@ -16964,27 +16855,7 @@
           <w:sz w:val="22"/>
           <w:szCs w:val="22"/>
         </w:rPr>
-        <w:t xml:space="preserve">patients with </w:t>
-      </w:r>
-      <w:proofErr w:type="spellStart"/>
-      <w:r>
-        <w:rPr>
-          <w:rStyle w:val="A1"/>
-          <w:rFonts w:ascii="Arial" w:hAnsi="Arial" w:cs="Arial"/>
-          <w:sz w:val="22"/>
-          <w:szCs w:val="22"/>
-        </w:rPr>
-        <w:t>fibrocavitary</w:t>
-      </w:r>
-      <w:proofErr w:type="spellEnd"/>
-      <w:r>
-        <w:rPr>
-          <w:rStyle w:val="A1"/>
-          <w:rFonts w:ascii="Arial" w:hAnsi="Arial" w:cs="Arial"/>
-          <w:sz w:val="22"/>
-          <w:szCs w:val="22"/>
-        </w:rPr>
-        <w:t xml:space="preserve"> phenotype)</w:t>
+        <w:t>patients with fibrocavitary phenotype)</w:t>
       </w:r>
       <w:r>
         <w:rPr>
@@ -17054,7 +16925,7 @@
         </w:rPr>
         <w:t>36</w:t>
       </w:r>
-      <w:ins w:id="54" w:author="Edward Bosko" w:date="2025-12-18T15:35:00Z" w16du:dateUtc="2025-12-18T22:35:00Z">
+      <w:ins w:id="69" w:author="Edward Bosko" w:date="2025-12-18T15:35:00Z" w16du:dateUtc="2025-12-18T22:35:00Z">
         <w:r>
           <w:rPr>
             <w:rStyle w:val="A1"/>
@@ -17062,16 +16933,7 @@
             <w:sz w:val="22"/>
             <w:szCs w:val="22"/>
           </w:rPr>
-          <w:t xml:space="preserve"> </w:t>
-        </w:r>
-        <w:r>
-          <w:rPr>
-            <w:rStyle w:val="A1"/>
-            <w:rFonts w:ascii="Arial" w:hAnsi="Arial" w:cs="Arial"/>
-            <w:sz w:val="22"/>
-            <w:szCs w:val="22"/>
-          </w:rPr>
-          <w:t xml:space="preserve">still 36 </w:t>
+          <w:t xml:space="preserve"> still 36 </w:t>
         </w:r>
       </w:ins>
       <w:r>
@@ -17083,7 +16945,7 @@
         </w:rPr>
         <w:t xml:space="preserve"> patients with nodular-bronchiectasis phenotype, there were a total of </w:t>
       </w:r>
-      <w:del w:id="55" w:author="Edward Bosko" w:date="2025-12-18T15:30:00Z" w16du:dateUtc="2025-12-18T22:30:00Z">
+      <w:del w:id="70" w:author="Edward Bosko" w:date="2025-12-18T15:30:00Z" w16du:dateUtc="2025-12-18T22:30:00Z">
         <w:r>
           <w:rPr>
             <w:rStyle w:val="A1"/>
@@ -17104,7 +16966,7 @@
           <w:delText xml:space="preserve"> </w:delText>
         </w:r>
       </w:del>
-      <w:ins w:id="56" w:author="Edward Bosko" w:date="2025-12-18T15:30:00Z" w16du:dateUtc="2025-12-18T22:30:00Z">
+      <w:ins w:id="71" w:author="Edward Bosko" w:date="2025-12-18T15:30:00Z" w16du:dateUtc="2025-12-18T22:30:00Z">
         <w:r>
           <w:rPr>
             <w:rStyle w:val="A1"/>
@@ -17112,16 +16974,7 @@
             <w:sz w:val="22"/>
             <w:szCs w:val="22"/>
           </w:rPr>
-          <w:t>71</w:t>
-        </w:r>
-        <w:r>
-          <w:rPr>
-            <w:rStyle w:val="A1"/>
-            <w:rFonts w:ascii="Arial" w:hAnsi="Arial" w:cs="Arial"/>
-            <w:sz w:val="22"/>
-            <w:szCs w:val="22"/>
-          </w:rPr>
-          <w:t xml:space="preserve"> </w:t>
+          <w:t xml:space="preserve">71 </w:t>
         </w:r>
       </w:ins>
       <w:r>
@@ -17133,7 +16986,7 @@
         </w:rPr>
         <w:t>cavities (</w:t>
       </w:r>
-      <w:del w:id="57" w:author="Edward Bosko" w:date="2025-12-18T15:30:00Z" w16du:dateUtc="2025-12-18T22:30:00Z">
+      <w:del w:id="72" w:author="Edward Bosko" w:date="2025-12-18T15:30:00Z" w16du:dateUtc="2025-12-18T22:30:00Z">
         <w:r>
           <w:rPr>
             <w:rStyle w:val="A1"/>
@@ -17154,7 +17007,7 @@
           <w:delText xml:space="preserve"> </w:delText>
         </w:r>
       </w:del>
-      <w:ins w:id="58" w:author="Edward Bosko" w:date="2025-12-18T15:30:00Z" w16du:dateUtc="2025-12-18T22:30:00Z">
+      <w:ins w:id="73" w:author="Edward Bosko" w:date="2025-12-18T15:30:00Z" w16du:dateUtc="2025-12-18T22:30:00Z">
         <w:r>
           <w:rPr>
             <w:rStyle w:val="A1"/>
@@ -17162,16 +17015,7 @@
             <w:sz w:val="22"/>
             <w:szCs w:val="22"/>
           </w:rPr>
-          <w:t>50</w:t>
-        </w:r>
-        <w:r>
-          <w:rPr>
-            <w:rStyle w:val="A1"/>
-            <w:rFonts w:ascii="Arial" w:hAnsi="Arial" w:cs="Arial"/>
-            <w:sz w:val="22"/>
-            <w:szCs w:val="22"/>
-          </w:rPr>
-          <w:t xml:space="preserve"> </w:t>
+          <w:t xml:space="preserve">50 </w:t>
         </w:r>
       </w:ins>
       <w:r>
@@ -17183,7 +17027,7 @@
         </w:rPr>
         <w:t xml:space="preserve">thick-walled and </w:t>
       </w:r>
-      <w:del w:id="59" w:author="Edward Bosko" w:date="2025-12-18T15:30:00Z" w16du:dateUtc="2025-12-18T22:30:00Z">
+      <w:del w:id="74" w:author="Edward Bosko" w:date="2025-12-18T15:30:00Z" w16du:dateUtc="2025-12-18T22:30:00Z">
         <w:r>
           <w:rPr>
             <w:rStyle w:val="A1"/>
@@ -17204,7 +17048,7 @@
           <w:delText xml:space="preserve"> </w:delText>
         </w:r>
       </w:del>
-      <w:ins w:id="60" w:author="Edward Bosko" w:date="2025-12-18T15:30:00Z" w16du:dateUtc="2025-12-18T22:30:00Z">
+      <w:ins w:id="75" w:author="Edward Bosko" w:date="2025-12-18T15:30:00Z" w16du:dateUtc="2025-12-18T22:30:00Z">
         <w:r>
           <w:rPr>
             <w:rStyle w:val="A1"/>
@@ -17212,16 +17056,7 @@
             <w:sz w:val="22"/>
             <w:szCs w:val="22"/>
           </w:rPr>
-          <w:t>21</w:t>
-        </w:r>
-        <w:r>
-          <w:rPr>
-            <w:rStyle w:val="A1"/>
-            <w:rFonts w:ascii="Arial" w:hAnsi="Arial" w:cs="Arial"/>
-            <w:sz w:val="22"/>
-            <w:szCs w:val="22"/>
-          </w:rPr>
-          <w:t xml:space="preserve"> </w:t>
+          <w:t xml:space="preserve">21 </w:t>
         </w:r>
       </w:ins>
       <w:r>
@@ -17271,7 +17106,7 @@
         </w:rPr>
         <w:t xml:space="preserve">Among the </w:t>
       </w:r>
-      <w:del w:id="61" w:author="Edward Bosko" w:date="2025-12-17T15:48:00Z" w16du:dateUtc="2025-12-17T22:48:00Z">
+      <w:del w:id="76" w:author="Edward Bosko" w:date="2025-12-17T15:48:00Z" w16du:dateUtc="2025-12-17T22:48:00Z">
         <w:r>
           <w:rPr>
             <w:rStyle w:val="A1"/>
@@ -17292,7 +17127,7 @@
           <w:delText xml:space="preserve"> </w:delText>
         </w:r>
       </w:del>
-      <w:ins w:id="62" w:author="Edward Bosko" w:date="2025-12-17T15:48:00Z" w16du:dateUtc="2025-12-17T22:48:00Z">
+      <w:ins w:id="77" w:author="Edward Bosko" w:date="2025-12-17T15:48:00Z" w16du:dateUtc="2025-12-17T22:48:00Z">
         <w:r>
           <w:rPr>
             <w:rStyle w:val="A1"/>
@@ -17310,27 +17145,7 @@
           <w:sz w:val="22"/>
           <w:szCs w:val="22"/>
         </w:rPr>
-        <w:t xml:space="preserve">patients with </w:t>
-      </w:r>
-      <w:proofErr w:type="spellStart"/>
-      <w:r>
-        <w:rPr>
-          <w:rStyle w:val="A1"/>
-          <w:rFonts w:ascii="Arial" w:hAnsi="Arial" w:cs="Arial"/>
-          <w:sz w:val="22"/>
-          <w:szCs w:val="22"/>
-        </w:rPr>
-        <w:t>fibrocavitary</w:t>
-      </w:r>
-      <w:proofErr w:type="spellEnd"/>
-      <w:r>
-        <w:rPr>
-          <w:rStyle w:val="A1"/>
-          <w:rFonts w:ascii="Arial" w:hAnsi="Arial" w:cs="Arial"/>
-          <w:sz w:val="22"/>
-          <w:szCs w:val="22"/>
-        </w:rPr>
-        <w:t xml:space="preserve"> phenotype</w:t>
+        <w:t>patients with fibrocavitary phenotype</w:t>
       </w:r>
       <w:r>
         <w:rPr>
@@ -17369,7 +17184,7 @@
         </w:rPr>
         <w:t xml:space="preserve"> </w:t>
       </w:r>
-      <w:ins w:id="63" w:author="Edward Bosko" w:date="2025-12-18T15:35:00Z" w16du:dateUtc="2025-12-18T22:35:00Z">
+      <w:ins w:id="78" w:author="Edward Bosko" w:date="2025-12-18T15:35:00Z" w16du:dateUtc="2025-12-18T22:35:00Z">
         <w:r>
           <w:rPr>
             <w:rStyle w:val="A1"/>
@@ -17417,7 +17232,7 @@
         </w:rPr>
         <w:t xml:space="preserve"> </w:t>
       </w:r>
-      <w:ins w:id="64" w:author="Edward Bosko" w:date="2025-12-18T15:32:00Z" w16du:dateUtc="2025-12-18T22:32:00Z">
+      <w:ins w:id="79" w:author="Edward Bosko" w:date="2025-12-18T15:32:00Z" w16du:dateUtc="2025-12-18T22:32:00Z">
         <w:r>
           <w:rPr>
             <w:rStyle w:val="A1"/>
@@ -17428,7 +17243,7 @@
           <w:t>still 20.5</w:t>
         </w:r>
       </w:ins>
-      <w:ins w:id="65" w:author="Edward Bosko" w:date="2025-12-18T15:31:00Z" w16du:dateUtc="2025-12-18T22:31:00Z">
+      <w:ins w:id="80" w:author="Edward Bosko" w:date="2025-12-18T15:31:00Z" w16du:dateUtc="2025-12-18T22:31:00Z">
         <w:r>
           <w:rPr>
             <w:rStyle w:val="A1"/>
@@ -17458,7 +17273,7 @@
         </w:rPr>
         <w:t>5.5</w:t>
       </w:r>
-      <w:ins w:id="66" w:author="Edward Bosko" w:date="2025-12-18T15:31:00Z" w16du:dateUtc="2025-12-18T22:31:00Z">
+      <w:ins w:id="81" w:author="Edward Bosko" w:date="2025-12-18T15:31:00Z" w16du:dateUtc="2025-12-18T22:31:00Z">
         <w:r>
           <w:rPr>
             <w:rStyle w:val="A1"/>
@@ -17469,7 +17284,7 @@
           <w:t xml:space="preserve"> </w:t>
         </w:r>
       </w:ins>
-      <w:ins w:id="67" w:author="Edward Bosko" w:date="2025-12-18T15:32:00Z" w16du:dateUtc="2025-12-18T22:32:00Z">
+      <w:ins w:id="82" w:author="Edward Bosko" w:date="2025-12-18T15:32:00Z" w16du:dateUtc="2025-12-18T22:32:00Z">
         <w:r>
           <w:rPr>
             <w:rStyle w:val="A1"/>
@@ -17480,7 +17295,7 @@
           <w:t>still 5.5</w:t>
         </w:r>
       </w:ins>
-      <w:del w:id="68" w:author="Edward Bosko" w:date="2025-12-18T15:31:00Z" w16du:dateUtc="2025-12-18T22:31:00Z">
+      <w:del w:id="83" w:author="Edward Bosko" w:date="2025-12-18T15:31:00Z" w16du:dateUtc="2025-12-18T22:31:00Z">
         <w:r>
           <w:rPr>
             <w:rStyle w:val="A1"/>
@@ -17574,12 +17389,19 @@
         </w:rPr>
         <w:t>).</w:t>
       </w:r>
-      <w:commentRangeEnd w:id="46"/>
+      <w:commentRangeEnd w:id="60"/>
       <w:r>
         <w:rPr>
           <w:rStyle w:val="CommentReference"/>
         </w:rPr>
-        <w:commentReference w:id="46"/>
+        <w:commentReference w:id="60"/>
+      </w:r>
+      <w:commentRangeEnd w:id="61"/>
+      <w:r>
+        <w:rPr>
+          <w:rStyle w:val="CommentReference"/>
+        </w:rPr>
+        <w:commentReference w:id="61"/>
       </w:r>
     </w:p>
     <w:p>
@@ -17621,7 +17443,7 @@
         </w:rPr>
         <w:t xml:space="preserve"> most frequently involved by cavities in these two lobes.  </w:t>
       </w:r>
-      <w:commentRangeStart w:id="69"/>
+      <w:commentRangeStart w:id="84"/>
       <w:r>
         <w:rPr>
           <w:rStyle w:val="A1"/>
@@ -17764,12 +17586,12 @@
         </w:rPr>
         <w:t xml:space="preserve"> affected the posterior basal segment.</w:t>
       </w:r>
-      <w:commentRangeEnd w:id="69"/>
+      <w:commentRangeEnd w:id="84"/>
       <w:r>
         <w:rPr>
           <w:rStyle w:val="CommentReference"/>
         </w:rPr>
-        <w:commentReference w:id="69"/>
+        <w:commentReference w:id="84"/>
       </w:r>
     </w:p>
     <w:p>
@@ -18778,21 +18600,8 @@
           <w:sz w:val="22"/>
           <w:szCs w:val="22"/>
         </w:rPr>
-        <w:t xml:space="preserve">M. </w:t>
-      </w:r>
-      <w:proofErr w:type="spellStart"/>
-      <w:r>
-        <w:rPr>
-          <w:rStyle w:val="A1"/>
-          <w:rFonts w:ascii="Arial" w:hAnsi="Arial" w:cs="Arial"/>
-          <w:i/>
-          <w:iCs/>
-          <w:sz w:val="22"/>
-          <w:szCs w:val="22"/>
-        </w:rPr>
-        <w:t>chelonae</w:t>
-      </w:r>
-      <w:proofErr w:type="spellEnd"/>
+        <w:t>M. chelonae</w:t>
+      </w:r>
       <w:r>
         <w:rPr>
           <w:rStyle w:val="A1"/>
@@ -19039,29 +18848,7 @@
           <w:sz w:val="22"/>
           <w:szCs w:val="22"/>
         </w:rPr>
-        <w:t xml:space="preserve"> or further dilatation of a terminal </w:t>
-      </w:r>
-      <w:proofErr w:type="spellStart"/>
-      <w:r>
-        <w:rPr>
-          <w:rStyle w:val="A1"/>
-          <w:rFonts w:ascii="Arial" w:hAnsi="Arial" w:cs="Arial"/>
-          <w:kern w:val="0"/>
-          <w:sz w:val="22"/>
-          <w:szCs w:val="22"/>
-        </w:rPr>
-        <w:t>bronchectatic</w:t>
-      </w:r>
-      <w:proofErr w:type="spellEnd"/>
-      <w:r>
-        <w:rPr>
-          <w:rStyle w:val="A1"/>
-          <w:rFonts w:ascii="Arial" w:hAnsi="Arial" w:cs="Arial"/>
-          <w:kern w:val="0"/>
-          <w:sz w:val="22"/>
-          <w:szCs w:val="22"/>
-        </w:rPr>
-        <w:t xml:space="preserve"> airway, the latter </w:t>
+        <w:t xml:space="preserve"> or further dilatation of a terminal bronchectatic airway, the latter </w:t>
       </w:r>
       <w:r>
         <w:rPr>
@@ -19772,27 +19559,7 @@
           <w:sz w:val="22"/>
           <w:shd w:val="clear" w:color="auto" w:fill="FFFFFF"/>
         </w:rPr>
-        <w:t xml:space="preserve">7.51 vs. 7.39, respectively) due to increased </w:t>
-      </w:r>
-      <w:proofErr w:type="spellStart"/>
-      <w:r>
-        <w:rPr>
-          <w:rFonts w:ascii="Arial" w:hAnsi="Arial" w:cs="Arial"/>
-          <w:color w:val="000000"/>
-          <w:sz w:val="22"/>
-          <w:shd w:val="clear" w:color="auto" w:fill="FFFFFF"/>
-        </w:rPr>
-        <w:t>ventilation:perfusion</w:t>
-      </w:r>
-      <w:proofErr w:type="spellEnd"/>
-      <w:r>
-        <w:rPr>
-          <w:rFonts w:ascii="Arial" w:hAnsi="Arial" w:cs="Arial"/>
-          <w:color w:val="000000"/>
-          <w:sz w:val="22"/>
-          <w:shd w:val="clear" w:color="auto" w:fill="FFFFFF"/>
-        </w:rPr>
-        <w:t xml:space="preserve"> ratio in the upper lung zones in upright humans; </w:t>
+        <w:t xml:space="preserve">7.51 vs. 7.39, respectively) due to increased ventilation:perfusion ratio in the upper lung zones in upright humans; </w:t>
       </w:r>
       <w:r>
         <w:rPr>
@@ -20282,9 +20049,17 @@
           <w:sz w:val="22"/>
           <w:shd w:val="clear" w:color="auto" w:fill="FFFFFF"/>
         </w:rPr>
-        <w:t>(</w:t>
-      </w:r>
-      <w:proofErr w:type="spellStart"/>
+        <w:t>(i)</w:t>
+      </w:r>
+      <w:r>
+        <w:rPr>
+          <w:rFonts w:ascii="Arial" w:hAnsi="Arial" w:cs="Arial"/>
+          <w:color w:val="000000"/>
+          <w:sz w:val="22"/>
+          <w:shd w:val="clear" w:color="auto" w:fill="FFFFFF"/>
+        </w:rPr>
+        <w:t xml:space="preserve"> greater ratio of perfusion of high-pressure, oxygenated blood from the bronchial arteries compared to the low-pressure, deoxygenated blood from the pulmonary artery circulation and </w:t>
+      </w:r>
       <w:r>
         <w:rPr>
           <w:rFonts w:ascii="Arial" w:hAnsi="Arial" w:cs="Arial"/>
@@ -20294,9 +20069,241 @@
           <w:sz w:val="22"/>
           <w:shd w:val="clear" w:color="auto" w:fill="FFFFFF"/>
         </w:rPr>
-        <w:t>i</w:t>
-      </w:r>
-      <w:proofErr w:type="spellEnd"/>
+        <w:t>(ii)</w:t>
+      </w:r>
+      <w:r>
+        <w:rPr>
+          <w:rFonts w:ascii="Arial" w:hAnsi="Arial" w:cs="Arial"/>
+          <w:color w:val="000000"/>
+          <w:sz w:val="22"/>
+          <w:shd w:val="clear" w:color="auto" w:fill="FFFFFF"/>
+        </w:rPr>
+        <w:t xml:space="preserve"> relatively less O</w:t>
+      </w:r>
+      <w:r>
+        <w:rPr>
+          <w:rFonts w:ascii="Arial" w:hAnsi="Arial" w:cs="Arial"/>
+          <w:color w:val="000000"/>
+          <w:sz w:val="22"/>
+          <w:shd w:val="clear" w:color="auto" w:fill="FFFFFF"/>
+          <w:vertAlign w:val="subscript"/>
+        </w:rPr>
+        <w:t>2</w:t>
+      </w:r>
+      <w:r>
+        <w:rPr>
+          <w:rFonts w:ascii="Arial" w:hAnsi="Arial" w:cs="Arial"/>
+          <w:color w:val="000000"/>
+          <w:sz w:val="22"/>
+          <w:shd w:val="clear" w:color="auto" w:fill="FFFFFF"/>
+        </w:rPr>
+        <w:t xml:space="preserve"> extracted from the upper lobe alveoli by red blood cells from</w:t>
+      </w:r>
+      <w:r>
+        <w:rPr>
+          <w:rFonts w:ascii="Arial" w:hAnsi="Arial" w:cs="Arial"/>
+          <w:color w:val="000000"/>
+          <w:sz w:val="22"/>
+          <w:shd w:val="clear" w:color="auto" w:fill="FFFFFF"/>
+        </w:rPr>
+        <w:t xml:space="preserve"> the lower pressure, pulmonary artery circulation in upright humans.  </w:t>
+      </w:r>
+      <w:r>
+        <w:rPr>
+          <w:rFonts w:ascii="Arial" w:hAnsi="Arial" w:cs="Arial"/>
+          <w:color w:val="000000"/>
+          <w:sz w:val="22"/>
+          <w:highlight w:val="yellow"/>
+          <w:shd w:val="clear" w:color="auto" w:fill="FFFFFF"/>
+        </w:rPr>
+        <w:t>This notion is supported by evidence that human donor lungs that are deemed marginal for transplantation, there is significantly better oxygenation to the upper lobes than the remaining lungs, as measured by the ratio PaO</w:t>
+      </w:r>
+      <w:r>
+        <w:rPr>
+          <w:rFonts w:ascii="Arial" w:hAnsi="Arial" w:cs="Arial"/>
+          <w:color w:val="000000"/>
+          <w:sz w:val="22"/>
+          <w:highlight w:val="yellow"/>
+          <w:shd w:val="clear" w:color="auto" w:fill="FFFFFF"/>
+          <w:vertAlign w:val="subscript"/>
+        </w:rPr>
+        <w:t>2</w:t>
+      </w:r>
+      <w:r>
+        <w:rPr>
+          <w:rFonts w:ascii="Arial" w:hAnsi="Arial" w:cs="Arial"/>
+          <w:color w:val="000000"/>
+          <w:sz w:val="22"/>
+          <w:highlight w:val="yellow"/>
+          <w:shd w:val="clear" w:color="auto" w:fill="FFFFFF"/>
+        </w:rPr>
+        <w:t>:FiO</w:t>
+      </w:r>
+      <w:r>
+        <w:rPr>
+          <w:rFonts w:ascii="Arial" w:hAnsi="Arial" w:cs="Arial"/>
+          <w:color w:val="000000"/>
+          <w:sz w:val="22"/>
+          <w:highlight w:val="yellow"/>
+          <w:shd w:val="clear" w:color="auto" w:fill="FFFFFF"/>
+          <w:vertAlign w:val="subscript"/>
+        </w:rPr>
+        <w:t>2</w:t>
+      </w:r>
+      <w:r>
+        <w:rPr>
+          <w:rFonts w:ascii="Arial" w:hAnsi="Arial" w:cs="Arial"/>
+          <w:color w:val="000000"/>
+          <w:sz w:val="22"/>
+          <w:highlight w:val="yellow"/>
+          <w:shd w:val="clear" w:color="auto" w:fill="FFFFFF"/>
+        </w:rPr>
+        <w:t xml:space="preserve"> (partial pressure of O</w:t>
+      </w:r>
+      <w:r>
+        <w:rPr>
+          <w:rFonts w:ascii="Arial" w:hAnsi="Arial" w:cs="Arial"/>
+          <w:color w:val="000000"/>
+          <w:sz w:val="22"/>
+          <w:highlight w:val="yellow"/>
+          <w:shd w:val="clear" w:color="auto" w:fill="FFFFFF"/>
+          <w:vertAlign w:val="subscript"/>
+        </w:rPr>
+        <w:t>2</w:t>
+      </w:r>
+      <w:r>
+        <w:rPr>
+          <w:rFonts w:ascii="Arial" w:hAnsi="Arial" w:cs="Arial"/>
+          <w:color w:val="000000"/>
+          <w:sz w:val="22"/>
+          <w:highlight w:val="yellow"/>
+          <w:shd w:val="clear" w:color="auto" w:fill="FFFFFF"/>
+        </w:rPr>
+        <w:t xml:space="preserve"> in the blood:inspired O</w:t>
+      </w:r>
+      <w:r>
+        <w:rPr>
+          <w:rFonts w:ascii="Arial" w:hAnsi="Arial" w:cs="Arial"/>
+          <w:color w:val="000000"/>
+          <w:sz w:val="22"/>
+          <w:highlight w:val="yellow"/>
+          <w:shd w:val="clear" w:color="auto" w:fill="FFFFFF"/>
+          <w:vertAlign w:val="subscript"/>
+        </w:rPr>
+        <w:t>2</w:t>
+      </w:r>
+      <w:r>
+        <w:rPr>
+          <w:rFonts w:ascii="Arial" w:hAnsi="Arial" w:cs="Arial"/>
+          <w:color w:val="000000"/>
+          <w:sz w:val="22"/>
+          <w:highlight w:val="yellow"/>
+          <w:shd w:val="clear" w:color="auto" w:fill="FFFFFF"/>
+        </w:rPr>
+        <w:t xml:space="preserve"> concentration)</w:t>
+      </w:r>
+      <w:r>
+        <w:rPr>
+          <w:rFonts w:ascii="Arial" w:hAnsi="Arial" w:cs="Arial"/>
+          <w:color w:val="000000"/>
+          <w:sz w:val="22"/>
+          <w:shd w:val="clear" w:color="auto" w:fill="FFFFFF"/>
+        </w:rPr>
+        <w:t xml:space="preserve"> </w:t>
+      </w:r>
+      <w:r>
+        <w:rPr>
+          <w:rFonts w:ascii="Arial" w:hAnsi="Arial" w:cs="Arial"/>
+          <w:color w:val="000000"/>
+          <w:sz w:val="22"/>
+          <w:highlight w:val="cyan"/>
+          <w:shd w:val="clear" w:color="auto" w:fill="FFFFFF"/>
+        </w:rPr>
+        <w:t>&lt;&lt;were these donor lungs in the upright position&gt;&gt;</w:t>
+      </w:r>
+      <w:r>
+        <w:rPr>
+          <w:rFonts w:ascii="Arial" w:hAnsi="Arial" w:cs="Arial"/>
+          <w:color w:val="000000"/>
+          <w:sz w:val="22"/>
+          <w:shd w:val="clear" w:color="auto" w:fill="FFFFFF"/>
+        </w:rPr>
+        <w:t xml:space="preserve"> </w:t>
+      </w:r>
+      <w:r>
+        <w:rPr>
+          <w:rFonts w:ascii="Arial" w:hAnsi="Arial" w:cs="Arial"/>
+          <w:color w:val="000000"/>
+          <w:sz w:val="22"/>
+          <w:shd w:val="clear" w:color="auto" w:fill="FFFFFF"/>
+        </w:rPr>
+        <w:fldChar w:fldCharType="begin"/>
+      </w:r>
+      <w:r>
+        <w:rPr>
+          <w:rFonts w:ascii="Arial" w:hAnsi="Arial" w:cs="Arial"/>
+          <w:color w:val="000000"/>
+          <w:sz w:val="22"/>
+          <w:shd w:val="clear" w:color="auto" w:fill="FFFFFF"/>
+        </w:rPr>
+        <w:instrText xml:space="preserve"> ADDIN EN.CITE &lt;EndNote&gt;&lt;Cite&gt;&lt;Author&gt;Niikawa&lt;/Author&gt;&lt;Year&gt;2019&lt;/Year&gt;&lt;RecNum&gt;71&lt;/RecNum&gt;&lt;DisplayText&gt;(30)&lt;/DisplayText&gt;&lt;record&gt;&lt;rec-number&gt;71&lt;/rec-number&gt;&lt;foreign-keys&gt;&lt;key app="EN" db-id="davez2z9k9exfledsz7x0sarperdr9rsa9rr" timestamp="1764294761"&gt;71&lt;/key&gt;&lt;/foreign-keys&gt;&lt;ref-type name="Journal Article"&gt;17&lt;/ref-type&gt;&lt;contributors&gt;&lt;authors&gt;&lt;author&gt;Niikawa, H.&lt;/author&gt;&lt;author&gt;Okamoto, T.&lt;/author&gt;&lt;author&gt;Ayyat, K.S.&lt;/author&gt;&lt;author&gt;Itoda, Y.&lt;/author&gt;&lt;author&gt;Farver, C.F.&lt;/author&gt;&lt;author&gt;McCurry, K.R.&lt;/author&gt;&lt;/authors&gt;&lt;/contributors&gt;&lt;titles&gt;&lt;title&gt;Better Oxygenation in Upper Lobes Than in Whole Lungs in Marginal Human Donor Lungs Utilized for Cellular Ex Vivo Lung Perfusion.&lt;/title&gt;&lt;secondary-title&gt;J Heart Lung Transplant&lt;/secondary-title&gt;&lt;/titles&gt;&lt;periodical&gt;&lt;full-title&gt;J Heart Lung Transplant&lt;/full-title&gt;&lt;/periodical&gt;&lt;pages&gt;S321&lt;/pages&gt;&lt;volume&gt;38&lt;/volume&gt;&lt;dates&gt;&lt;year&gt;2019&lt;/year&gt;&lt;/dates&gt;&lt;urls&gt;&lt;/urls&gt;&lt;/record&gt;&lt;/Cite&gt;&lt;/EndNote&gt;</w:instrText>
+      </w:r>
+      <w:r>
+        <w:rPr>
+          <w:rFonts w:ascii="Arial" w:hAnsi="Arial" w:cs="Arial"/>
+          <w:color w:val="000000"/>
+          <w:sz w:val="22"/>
+          <w:shd w:val="clear" w:color="auto" w:fill="FFFFFF"/>
+        </w:rPr>
+        <w:fldChar w:fldCharType="separate"/>
+      </w:r>
+      <w:r>
+        <w:rPr>
+          <w:rFonts w:ascii="Arial" w:hAnsi="Arial" w:cs="Arial"/>
+          <w:noProof/>
+          <w:color w:val="000000"/>
+          <w:sz w:val="22"/>
+          <w:shd w:val="clear" w:color="auto" w:fill="FFFFFF"/>
+        </w:rPr>
+        <w:t>(30)</w:t>
+      </w:r>
+      <w:r>
+        <w:rPr>
+          <w:rFonts w:ascii="Arial" w:hAnsi="Arial" w:cs="Arial"/>
+          <w:color w:val="000000"/>
+          <w:sz w:val="22"/>
+          <w:shd w:val="clear" w:color="auto" w:fill="FFFFFF"/>
+        </w:rPr>
+        <w:fldChar w:fldCharType="end"/>
+      </w:r>
+      <w:r>
+        <w:rPr>
+          <w:rFonts w:ascii="Arial" w:hAnsi="Arial" w:cs="Arial"/>
+          <w:color w:val="000000"/>
+          <w:sz w:val="22"/>
+          <w:shd w:val="clear" w:color="auto" w:fill="FFFFFF"/>
+        </w:rPr>
+        <w:t>.  Supporting evidences that O</w:t>
+      </w:r>
+      <w:r>
+        <w:rPr>
+          <w:rFonts w:ascii="Arial" w:hAnsi="Arial" w:cs="Arial"/>
+          <w:color w:val="000000"/>
+          <w:sz w:val="22"/>
+          <w:shd w:val="clear" w:color="auto" w:fill="FFFFFF"/>
+          <w:vertAlign w:val="subscript"/>
+        </w:rPr>
+        <w:t>2</w:t>
+      </w:r>
+      <w:r>
+        <w:rPr>
+          <w:rFonts w:ascii="Arial" w:hAnsi="Arial" w:cs="Arial"/>
+          <w:color w:val="000000"/>
+          <w:sz w:val="22"/>
+          <w:shd w:val="clear" w:color="auto" w:fill="FFFFFF"/>
+        </w:rPr>
+        <w:t xml:space="preserve"> augments </w:t>
+      </w:r>
       <w:r>
         <w:rPr>
           <w:rFonts w:ascii="Arial" w:hAnsi="Arial" w:cs="Arial"/>
@@ -20306,16 +20313,25 @@
           <w:sz w:val="22"/>
           <w:shd w:val="clear" w:color="auto" w:fill="FFFFFF"/>
         </w:rPr>
-        <w:t>)</w:t>
-      </w:r>
-      <w:r>
-        <w:rPr>
-          <w:rFonts w:ascii="Arial" w:hAnsi="Arial" w:cs="Arial"/>
-          <w:color w:val="000000"/>
-          <w:sz w:val="22"/>
-          <w:shd w:val="clear" w:color="auto" w:fill="FFFFFF"/>
-        </w:rPr>
-        <w:t xml:space="preserve"> greater ratio of perfusion of high-pressure, oxygenated blood from the bronchial arteries compared to the low-pressure, deoxygenated blood from the pulmonary artery circulation and </w:t>
+        <w:t>MTB</w:t>
+      </w:r>
+      <w:r>
+        <w:rPr>
+          <w:rFonts w:ascii="Arial" w:hAnsi="Arial" w:cs="Arial"/>
+          <w:color w:val="000000"/>
+          <w:sz w:val="22"/>
+          <w:shd w:val="clear" w:color="auto" w:fill="FFFFFF"/>
+        </w:rPr>
+        <w:t xml:space="preserve"> </w:t>
+      </w:r>
+      <w:r>
+        <w:rPr>
+          <w:rFonts w:ascii="Arial" w:hAnsi="Arial" w:cs="Arial"/>
+          <w:color w:val="000000"/>
+          <w:sz w:val="22"/>
+          <w:shd w:val="clear" w:color="auto" w:fill="FFFFFF"/>
+        </w:rPr>
+        <w:t xml:space="preserve">growth and worsens lung pathology are the experimental findings that: </w:t>
       </w:r>
       <w:r>
         <w:rPr>
@@ -20326,160 +20342,7 @@
           <w:sz w:val="22"/>
           <w:shd w:val="clear" w:color="auto" w:fill="FFFFFF"/>
         </w:rPr>
-        <w:t>(ii)</w:t>
-      </w:r>
-      <w:r>
-        <w:rPr>
-          <w:rFonts w:ascii="Arial" w:hAnsi="Arial" w:cs="Arial"/>
-          <w:color w:val="000000"/>
-          <w:sz w:val="22"/>
-          <w:shd w:val="clear" w:color="auto" w:fill="FFFFFF"/>
-        </w:rPr>
-        <w:t xml:space="preserve"> relatively less O</w:t>
-      </w:r>
-      <w:r>
-        <w:rPr>
-          <w:rFonts w:ascii="Arial" w:hAnsi="Arial" w:cs="Arial"/>
-          <w:color w:val="000000"/>
-          <w:sz w:val="22"/>
-          <w:shd w:val="clear" w:color="auto" w:fill="FFFFFF"/>
-          <w:vertAlign w:val="subscript"/>
-        </w:rPr>
-        <w:t>2</w:t>
-      </w:r>
-      <w:r>
-        <w:rPr>
-          <w:rFonts w:ascii="Arial" w:hAnsi="Arial" w:cs="Arial"/>
-          <w:color w:val="000000"/>
-          <w:sz w:val="22"/>
-          <w:shd w:val="clear" w:color="auto" w:fill="FFFFFF"/>
-        </w:rPr>
-        <w:t xml:space="preserve"> extracted from the upper lobe alveoli by red blood cells from</w:t>
-      </w:r>
-      <w:r>
-        <w:rPr>
-          <w:rFonts w:ascii="Arial" w:hAnsi="Arial" w:cs="Arial"/>
-          <w:color w:val="000000"/>
-          <w:sz w:val="22"/>
-          <w:shd w:val="clear" w:color="auto" w:fill="FFFFFF"/>
-        </w:rPr>
-        <w:t xml:space="preserve"> the lower pressure, pulmonary artery circulation in upright humans.  </w:t>
-      </w:r>
-      <w:r>
-        <w:rPr>
-          <w:rFonts w:ascii="Arial" w:hAnsi="Arial" w:cs="Arial"/>
-          <w:color w:val="000000"/>
-          <w:sz w:val="22"/>
-          <w:highlight w:val="yellow"/>
-          <w:shd w:val="clear" w:color="auto" w:fill="FFFFFF"/>
-        </w:rPr>
-        <w:t>This notion is supported by evidence that human donor lungs that are deemed marginal for transplantation, there is significantly better oxygenation to the upper lobes than the remaining lungs, as measured by the ratio PaO</w:t>
-      </w:r>
-      <w:r>
-        <w:rPr>
-          <w:rFonts w:ascii="Arial" w:hAnsi="Arial" w:cs="Arial"/>
-          <w:color w:val="000000"/>
-          <w:sz w:val="22"/>
-          <w:highlight w:val="yellow"/>
-          <w:shd w:val="clear" w:color="auto" w:fill="FFFFFF"/>
-          <w:vertAlign w:val="subscript"/>
-        </w:rPr>
-        <w:t>2</w:t>
-      </w:r>
-      <w:r>
-        <w:rPr>
-          <w:rFonts w:ascii="Arial" w:hAnsi="Arial" w:cs="Arial"/>
-          <w:color w:val="000000"/>
-          <w:sz w:val="22"/>
-          <w:highlight w:val="yellow"/>
-          <w:shd w:val="clear" w:color="auto" w:fill="FFFFFF"/>
-        </w:rPr>
-        <w:t>:FiO</w:t>
-      </w:r>
-      <w:r>
-        <w:rPr>
-          <w:rFonts w:ascii="Arial" w:hAnsi="Arial" w:cs="Arial"/>
-          <w:color w:val="000000"/>
-          <w:sz w:val="22"/>
-          <w:highlight w:val="yellow"/>
-          <w:shd w:val="clear" w:color="auto" w:fill="FFFFFF"/>
-          <w:vertAlign w:val="subscript"/>
-        </w:rPr>
-        <w:t>2</w:t>
-      </w:r>
-      <w:r>
-        <w:rPr>
-          <w:rFonts w:ascii="Arial" w:hAnsi="Arial" w:cs="Arial"/>
-          <w:color w:val="000000"/>
-          <w:sz w:val="22"/>
-          <w:highlight w:val="yellow"/>
-          <w:shd w:val="clear" w:color="auto" w:fill="FFFFFF"/>
-        </w:rPr>
-        <w:t xml:space="preserve"> (partial pressure of O</w:t>
-      </w:r>
-      <w:r>
-        <w:rPr>
-          <w:rFonts w:ascii="Arial" w:hAnsi="Arial" w:cs="Arial"/>
-          <w:color w:val="000000"/>
-          <w:sz w:val="22"/>
-          <w:highlight w:val="yellow"/>
-          <w:shd w:val="clear" w:color="auto" w:fill="FFFFFF"/>
-          <w:vertAlign w:val="subscript"/>
-        </w:rPr>
-        <w:t>2</w:t>
-      </w:r>
-      <w:r>
-        <w:rPr>
-          <w:rFonts w:ascii="Arial" w:hAnsi="Arial" w:cs="Arial"/>
-          <w:color w:val="000000"/>
-          <w:sz w:val="22"/>
-          <w:highlight w:val="yellow"/>
-          <w:shd w:val="clear" w:color="auto" w:fill="FFFFFF"/>
-        </w:rPr>
-        <w:t xml:space="preserve"> in the </w:t>
-      </w:r>
-      <w:proofErr w:type="spellStart"/>
-      <w:r>
-        <w:rPr>
-          <w:rFonts w:ascii="Arial" w:hAnsi="Arial" w:cs="Arial"/>
-          <w:color w:val="000000"/>
-          <w:sz w:val="22"/>
-          <w:highlight w:val="yellow"/>
-          <w:shd w:val="clear" w:color="auto" w:fill="FFFFFF"/>
-        </w:rPr>
-        <w:t>blood:inspired</w:t>
-      </w:r>
-      <w:proofErr w:type="spellEnd"/>
-      <w:r>
-        <w:rPr>
-          <w:rFonts w:ascii="Arial" w:hAnsi="Arial" w:cs="Arial"/>
-          <w:color w:val="000000"/>
-          <w:sz w:val="22"/>
-          <w:highlight w:val="yellow"/>
-          <w:shd w:val="clear" w:color="auto" w:fill="FFFFFF"/>
-        </w:rPr>
-        <w:t xml:space="preserve"> O</w:t>
-      </w:r>
-      <w:r>
-        <w:rPr>
-          <w:rFonts w:ascii="Arial" w:hAnsi="Arial" w:cs="Arial"/>
-          <w:color w:val="000000"/>
-          <w:sz w:val="22"/>
-          <w:highlight w:val="yellow"/>
-          <w:shd w:val="clear" w:color="auto" w:fill="FFFFFF"/>
-          <w:vertAlign w:val="subscript"/>
-        </w:rPr>
-        <w:t>2</w:t>
-      </w:r>
-      <w:r>
-        <w:rPr>
-          <w:rFonts w:ascii="Arial" w:hAnsi="Arial" w:cs="Arial"/>
-          <w:color w:val="000000"/>
-          <w:sz w:val="22"/>
-          <w:highlight w:val="yellow"/>
-          <w:shd w:val="clear" w:color="auto" w:fill="FFFFFF"/>
-        </w:rPr>
-        <w:t xml:space="preserve"> concentration)</w:t>
+        <w:t>(i)</w:t>
       </w:r>
       <w:r>
         <w:rPr>
@@ -20489,99 +20352,6 @@
           <w:shd w:val="clear" w:color="auto" w:fill="FFFFFF"/>
         </w:rPr>
         <w:t xml:space="preserve"> </w:t>
-      </w:r>
-      <w:r>
-        <w:rPr>
-          <w:rFonts w:ascii="Arial" w:hAnsi="Arial" w:cs="Arial"/>
-          <w:color w:val="000000"/>
-          <w:sz w:val="22"/>
-          <w:highlight w:val="cyan"/>
-          <w:shd w:val="clear" w:color="auto" w:fill="FFFFFF"/>
-        </w:rPr>
-        <w:t>&lt;&lt;were these donor lungs in the upright position&gt;&gt;</w:t>
-      </w:r>
-      <w:r>
-        <w:rPr>
-          <w:rFonts w:ascii="Arial" w:hAnsi="Arial" w:cs="Arial"/>
-          <w:color w:val="000000"/>
-          <w:sz w:val="22"/>
-          <w:shd w:val="clear" w:color="auto" w:fill="FFFFFF"/>
-        </w:rPr>
-        <w:t xml:space="preserve"> </w:t>
-      </w:r>
-      <w:r>
-        <w:rPr>
-          <w:rFonts w:ascii="Arial" w:hAnsi="Arial" w:cs="Arial"/>
-          <w:color w:val="000000"/>
-          <w:sz w:val="22"/>
-          <w:shd w:val="clear" w:color="auto" w:fill="FFFFFF"/>
-        </w:rPr>
-        <w:fldChar w:fldCharType="begin"/>
-      </w:r>
-      <w:r>
-        <w:rPr>
-          <w:rFonts w:ascii="Arial" w:hAnsi="Arial" w:cs="Arial"/>
-          <w:color w:val="000000"/>
-          <w:sz w:val="22"/>
-          <w:shd w:val="clear" w:color="auto" w:fill="FFFFFF"/>
-        </w:rPr>
-        <w:instrText xml:space="preserve"> ADDIN EN.CITE &lt;EndNote&gt;&lt;Cite&gt;&lt;Author&gt;Niikawa&lt;/Author&gt;&lt;Year&gt;2019&lt;/Year&gt;&lt;RecNum&gt;71&lt;/RecNum&gt;&lt;DisplayText&gt;(30)&lt;/DisplayText&gt;&lt;record&gt;&lt;rec-number&gt;71&lt;/rec-number&gt;&lt;foreign-keys&gt;&lt;key app="EN" db-id="davez2z9k9exfledsz7x0sarperdr9rsa9rr" timestamp="1764294761"&gt;71&lt;/key&gt;&lt;/foreign-keys&gt;&lt;ref-type name="Journal Article"&gt;17&lt;/ref-type&gt;&lt;contributors&gt;&lt;authors&gt;&lt;author&gt;Niikawa, H.&lt;/author&gt;&lt;author&gt;Okamoto, T.&lt;/author&gt;&lt;author&gt;Ayyat, K.S.&lt;/author&gt;&lt;author&gt;Itoda, Y.&lt;/author&gt;&lt;author&gt;Farver, C.F.&lt;/author&gt;&lt;author&gt;McCurry, K.R.&lt;/author&gt;&lt;/authors&gt;&lt;/contributors&gt;&lt;titles&gt;&lt;title&gt;Better Oxygenation in Upper Lobes Than in Whole Lungs in Marginal Human Donor Lungs Utilized for Cellular Ex Vivo Lung Perfusion.&lt;/title&gt;&lt;secondary-title&gt;J Heart Lung Transplant&lt;/secondary-title&gt;&lt;/titles&gt;&lt;periodical&gt;&lt;full-title&gt;J Heart Lung Transplant&lt;/full-title&gt;&lt;/periodical&gt;&lt;pages&gt;S321&lt;/pages&gt;&lt;volume&gt;38&lt;/volume&gt;&lt;dates&gt;&lt;year&gt;2019&lt;/year&gt;&lt;/dates&gt;&lt;urls&gt;&lt;/urls&gt;&lt;/record&gt;&lt;/Cite&gt;&lt;/EndNote&gt;</w:instrText>
-      </w:r>
-      <w:r>
-        <w:rPr>
-          <w:rFonts w:ascii="Arial" w:hAnsi="Arial" w:cs="Arial"/>
-          <w:color w:val="000000"/>
-          <w:sz w:val="22"/>
-          <w:shd w:val="clear" w:color="auto" w:fill="FFFFFF"/>
-        </w:rPr>
-        <w:fldChar w:fldCharType="separate"/>
-      </w:r>
-      <w:r>
-        <w:rPr>
-          <w:rFonts w:ascii="Arial" w:hAnsi="Arial" w:cs="Arial"/>
-          <w:noProof/>
-          <w:color w:val="000000"/>
-          <w:sz w:val="22"/>
-          <w:shd w:val="clear" w:color="auto" w:fill="FFFFFF"/>
-        </w:rPr>
-        <w:t>(30)</w:t>
-      </w:r>
-      <w:r>
-        <w:rPr>
-          <w:rFonts w:ascii="Arial" w:hAnsi="Arial" w:cs="Arial"/>
-          <w:color w:val="000000"/>
-          <w:sz w:val="22"/>
-          <w:shd w:val="clear" w:color="auto" w:fill="FFFFFF"/>
-        </w:rPr>
-        <w:fldChar w:fldCharType="end"/>
-      </w:r>
-      <w:r>
-        <w:rPr>
-          <w:rFonts w:ascii="Arial" w:hAnsi="Arial" w:cs="Arial"/>
-          <w:color w:val="000000"/>
-          <w:sz w:val="22"/>
-          <w:shd w:val="clear" w:color="auto" w:fill="FFFFFF"/>
-        </w:rPr>
-        <w:t>.  Supporting evidences that O</w:t>
-      </w:r>
-      <w:r>
-        <w:rPr>
-          <w:rFonts w:ascii="Arial" w:hAnsi="Arial" w:cs="Arial"/>
-          <w:color w:val="000000"/>
-          <w:sz w:val="22"/>
-          <w:shd w:val="clear" w:color="auto" w:fill="FFFFFF"/>
-          <w:vertAlign w:val="subscript"/>
-        </w:rPr>
-        <w:t>2</w:t>
-      </w:r>
-      <w:r>
-        <w:rPr>
-          <w:rFonts w:ascii="Arial" w:hAnsi="Arial" w:cs="Arial"/>
-          <w:color w:val="000000"/>
-          <w:sz w:val="22"/>
-          <w:shd w:val="clear" w:color="auto" w:fill="FFFFFF"/>
-        </w:rPr>
-        <w:t xml:space="preserve"> augments </w:t>
       </w:r>
       <w:r>
         <w:rPr>
@@ -20601,16 +20371,26 @@
           <w:sz w:val="22"/>
           <w:shd w:val="clear" w:color="auto" w:fill="FFFFFF"/>
         </w:rPr>
-        <w:t xml:space="preserve"> </w:t>
-      </w:r>
-      <w:r>
-        <w:rPr>
-          <w:rFonts w:ascii="Arial" w:hAnsi="Arial" w:cs="Arial"/>
-          <w:color w:val="000000"/>
-          <w:sz w:val="22"/>
-          <w:shd w:val="clear" w:color="auto" w:fill="FFFFFF"/>
-        </w:rPr>
-        <w:t xml:space="preserve">growth and worsens lung pathology are the experimental findings that: </w:t>
+        <w:t>-infected mice breathing 60% O</w:t>
+      </w:r>
+      <w:r>
+        <w:rPr>
+          <w:rFonts w:ascii="Arial" w:hAnsi="Arial" w:cs="Arial"/>
+          <w:color w:val="000000"/>
+          <w:sz w:val="22"/>
+          <w:shd w:val="clear" w:color="auto" w:fill="FFFFFF"/>
+          <w:vertAlign w:val="subscript"/>
+        </w:rPr>
+        <w:t>2</w:t>
+      </w:r>
+      <w:r>
+        <w:rPr>
+          <w:rFonts w:ascii="Arial" w:hAnsi="Arial" w:cs="Arial"/>
+          <w:color w:val="000000"/>
+          <w:sz w:val="22"/>
+          <w:shd w:val="clear" w:color="auto" w:fill="FFFFFF"/>
+        </w:rPr>
+        <w:t xml:space="preserve"> had significantly higher burden of viable </w:t>
       </w:r>
       <w:r>
         <w:rPr>
@@ -20621,9 +20401,100 @@
           <w:sz w:val="22"/>
           <w:shd w:val="clear" w:color="auto" w:fill="FFFFFF"/>
         </w:rPr>
-        <w:t>(</w:t>
-      </w:r>
-      <w:proofErr w:type="spellStart"/>
+        <w:t>MTB</w:t>
+      </w:r>
+      <w:r>
+        <w:rPr>
+          <w:rFonts w:ascii="Arial" w:hAnsi="Arial" w:cs="Arial"/>
+          <w:color w:val="000000"/>
+          <w:sz w:val="22"/>
+          <w:shd w:val="clear" w:color="auto" w:fill="FFFFFF"/>
+        </w:rPr>
+        <w:t xml:space="preserve"> </w:t>
+      </w:r>
+      <w:r>
+        <w:rPr>
+          <w:rFonts w:ascii="Arial" w:hAnsi="Arial" w:cs="Arial"/>
+          <w:color w:val="000000"/>
+          <w:sz w:val="22"/>
+          <w:shd w:val="clear" w:color="auto" w:fill="FFFFFF"/>
+        </w:rPr>
+        <w:t>in the lungs than control mice breathing 20% O</w:t>
+      </w:r>
+      <w:r>
+        <w:rPr>
+          <w:rFonts w:ascii="Arial" w:hAnsi="Arial" w:cs="Arial"/>
+          <w:color w:val="000000"/>
+          <w:sz w:val="22"/>
+          <w:shd w:val="clear" w:color="auto" w:fill="FFFFFF"/>
+          <w:vertAlign w:val="subscript"/>
+        </w:rPr>
+        <w:t>2</w:t>
+      </w:r>
+      <w:r>
+        <w:rPr>
+          <w:rFonts w:ascii="Arial" w:hAnsi="Arial" w:cs="Arial"/>
+          <w:color w:val="000000"/>
+          <w:sz w:val="22"/>
+          <w:shd w:val="clear" w:color="auto" w:fill="FFFFFF"/>
+        </w:rPr>
+        <w:t xml:space="preserve"> </w:t>
+      </w:r>
+      <w:r>
+        <w:rPr>
+          <w:rFonts w:ascii="Arial" w:hAnsi="Arial" w:cs="Arial"/>
+          <w:color w:val="000000"/>
+          <w:sz w:val="22"/>
+          <w:shd w:val="clear" w:color="auto" w:fill="FFFFFF"/>
+        </w:rPr>
+        <w:fldChar w:fldCharType="begin"/>
+      </w:r>
+      <w:r>
+        <w:rPr>
+          <w:rFonts w:ascii="Arial" w:hAnsi="Arial" w:cs="Arial"/>
+          <w:color w:val="000000"/>
+          <w:sz w:val="22"/>
+          <w:shd w:val="clear" w:color="auto" w:fill="FFFFFF"/>
+        </w:rPr>
+        <w:instrText xml:space="preserve"> ADDIN EN.CITE &lt;EndNote&gt;&lt;Cite&gt;&lt;Author&gt;Sever&lt;/Author&gt;&lt;Year&gt;1957&lt;/Year&gt;&lt;RecNum&gt;74&lt;/RecNum&gt;&lt;DisplayText&gt;(31)&lt;/DisplayText&gt;&lt;record&gt;&lt;rec-number&gt;74&lt;/rec-number&gt;&lt;foreign-keys&gt;&lt;key app="EN" db-id="davez2z9k9exfledsz7x0sarperdr9rsa9rr" timestamp="1764294761"&gt;74&lt;/key&gt;&lt;/foreign-keys&gt;&lt;ref-type name="Journal Article"&gt;17&lt;/ref-type&gt;&lt;contributors&gt;&lt;authors&gt;&lt;author&gt;Sever, J.L.&lt;/author&gt;&lt;author&gt;Youmans, GP.&lt;/author&gt;&lt;/authors&gt;&lt;/contributors&gt;&lt;titles&gt;&lt;title&gt;The relation of oxygen tension to virulence of tubercle bacilli and to acquired resistance in tuberculosis.&lt;/title&gt;&lt;secondary-title&gt;J Infect Dis&lt;/secondary-title&gt;&lt;/titles&gt;&lt;periodical&gt;&lt;full-title&gt;J Infect Dis&lt;/full-title&gt;&lt;/periodical&gt;&lt;pages&gt;193-202&lt;/pages&gt;&lt;volume&gt;101&lt;/volume&gt;&lt;dates&gt;&lt;year&gt;1957&lt;/year&gt;&lt;/dates&gt;&lt;urls&gt;&lt;/urls&gt;&lt;/record&gt;&lt;/Cite&gt;&lt;/EndNote&gt;</w:instrText>
+      </w:r>
+      <w:r>
+        <w:rPr>
+          <w:rFonts w:ascii="Arial" w:hAnsi="Arial" w:cs="Arial"/>
+          <w:color w:val="000000"/>
+          <w:sz w:val="22"/>
+          <w:shd w:val="clear" w:color="auto" w:fill="FFFFFF"/>
+        </w:rPr>
+        <w:fldChar w:fldCharType="separate"/>
+      </w:r>
+      <w:r>
+        <w:rPr>
+          <w:rFonts w:ascii="Arial" w:hAnsi="Arial" w:cs="Arial"/>
+          <w:noProof/>
+          <w:color w:val="000000"/>
+          <w:sz w:val="22"/>
+          <w:shd w:val="clear" w:color="auto" w:fill="FFFFFF"/>
+        </w:rPr>
+        <w:t>(31)</w:t>
+      </w:r>
+      <w:r>
+        <w:rPr>
+          <w:rFonts w:ascii="Arial" w:hAnsi="Arial" w:cs="Arial"/>
+          <w:color w:val="000000"/>
+          <w:sz w:val="22"/>
+          <w:shd w:val="clear" w:color="auto" w:fill="FFFFFF"/>
+        </w:rPr>
+        <w:fldChar w:fldCharType="end"/>
+      </w:r>
+      <w:r>
+        <w:rPr>
+          <w:rFonts w:ascii="Arial" w:hAnsi="Arial" w:cs="Arial"/>
+          <w:color w:val="000000"/>
+          <w:sz w:val="22"/>
+          <w:shd w:val="clear" w:color="auto" w:fill="FFFFFF"/>
+        </w:rPr>
+        <w:t xml:space="preserve"> and </w:t>
+      </w:r>
       <w:r>
         <w:rPr>
           <w:rFonts w:ascii="Arial" w:hAnsi="Arial" w:cs="Arial"/>
@@ -20633,9 +20504,17 @@
           <w:sz w:val="22"/>
           <w:shd w:val="clear" w:color="auto" w:fill="FFFFFF"/>
         </w:rPr>
-        <w:t>i</w:t>
-      </w:r>
-      <w:proofErr w:type="spellEnd"/>
+        <w:t>(ii)</w:t>
+      </w:r>
+      <w:r>
+        <w:rPr>
+          <w:rFonts w:ascii="Arial" w:hAnsi="Arial" w:cs="Arial"/>
+          <w:color w:val="000000"/>
+          <w:sz w:val="22"/>
+          <w:shd w:val="clear" w:color="auto" w:fill="FFFFFF"/>
+        </w:rPr>
+        <w:t xml:space="preserve"> </w:t>
+      </w:r>
       <w:r>
         <w:rPr>
           <w:rFonts w:ascii="Arial" w:hAnsi="Arial" w:cs="Arial"/>
@@ -20645,15 +20524,6 @@
           <w:sz w:val="22"/>
           <w:shd w:val="clear" w:color="auto" w:fill="FFFFFF"/>
         </w:rPr>
-        <w:t>)</w:t>
-      </w:r>
-      <w:r>
-        <w:rPr>
-          <w:rFonts w:ascii="Arial" w:hAnsi="Arial" w:cs="Arial"/>
-          <w:color w:val="000000"/>
-          <w:sz w:val="22"/>
-          <w:shd w:val="clear" w:color="auto" w:fill="FFFFFF"/>
-        </w:rPr>
         <w:t xml:space="preserve"> </w:t>
       </w:r>
       <w:r>
@@ -20674,179 +20544,6 @@
           <w:sz w:val="22"/>
           <w:shd w:val="clear" w:color="auto" w:fill="FFFFFF"/>
         </w:rPr>
-        <w:t>-infected mice breathing 60% O</w:t>
-      </w:r>
-      <w:r>
-        <w:rPr>
-          <w:rFonts w:ascii="Arial" w:hAnsi="Arial" w:cs="Arial"/>
-          <w:color w:val="000000"/>
-          <w:sz w:val="22"/>
-          <w:shd w:val="clear" w:color="auto" w:fill="FFFFFF"/>
-          <w:vertAlign w:val="subscript"/>
-        </w:rPr>
-        <w:t>2</w:t>
-      </w:r>
-      <w:r>
-        <w:rPr>
-          <w:rFonts w:ascii="Arial" w:hAnsi="Arial" w:cs="Arial"/>
-          <w:color w:val="000000"/>
-          <w:sz w:val="22"/>
-          <w:shd w:val="clear" w:color="auto" w:fill="FFFFFF"/>
-        </w:rPr>
-        <w:t xml:space="preserve"> had significantly higher burden of viable </w:t>
-      </w:r>
-      <w:r>
-        <w:rPr>
-          <w:rFonts w:ascii="Arial" w:hAnsi="Arial" w:cs="Arial"/>
-          <w:i/>
-          <w:iCs/>
-          <w:color w:val="000000"/>
-          <w:sz w:val="22"/>
-          <w:shd w:val="clear" w:color="auto" w:fill="FFFFFF"/>
-        </w:rPr>
-        <w:t>MTB</w:t>
-      </w:r>
-      <w:r>
-        <w:rPr>
-          <w:rFonts w:ascii="Arial" w:hAnsi="Arial" w:cs="Arial"/>
-          <w:color w:val="000000"/>
-          <w:sz w:val="22"/>
-          <w:shd w:val="clear" w:color="auto" w:fill="FFFFFF"/>
-        </w:rPr>
-        <w:t xml:space="preserve"> </w:t>
-      </w:r>
-      <w:r>
-        <w:rPr>
-          <w:rFonts w:ascii="Arial" w:hAnsi="Arial" w:cs="Arial"/>
-          <w:color w:val="000000"/>
-          <w:sz w:val="22"/>
-          <w:shd w:val="clear" w:color="auto" w:fill="FFFFFF"/>
-        </w:rPr>
-        <w:t>in the lungs than control mice breathing 20% O</w:t>
-      </w:r>
-      <w:r>
-        <w:rPr>
-          <w:rFonts w:ascii="Arial" w:hAnsi="Arial" w:cs="Arial"/>
-          <w:color w:val="000000"/>
-          <w:sz w:val="22"/>
-          <w:shd w:val="clear" w:color="auto" w:fill="FFFFFF"/>
-          <w:vertAlign w:val="subscript"/>
-        </w:rPr>
-        <w:t>2</w:t>
-      </w:r>
-      <w:r>
-        <w:rPr>
-          <w:rFonts w:ascii="Arial" w:hAnsi="Arial" w:cs="Arial"/>
-          <w:color w:val="000000"/>
-          <w:sz w:val="22"/>
-          <w:shd w:val="clear" w:color="auto" w:fill="FFFFFF"/>
-        </w:rPr>
-        <w:t xml:space="preserve"> </w:t>
-      </w:r>
-      <w:r>
-        <w:rPr>
-          <w:rFonts w:ascii="Arial" w:hAnsi="Arial" w:cs="Arial"/>
-          <w:color w:val="000000"/>
-          <w:sz w:val="22"/>
-          <w:shd w:val="clear" w:color="auto" w:fill="FFFFFF"/>
-        </w:rPr>
-        <w:fldChar w:fldCharType="begin"/>
-      </w:r>
-      <w:r>
-        <w:rPr>
-          <w:rFonts w:ascii="Arial" w:hAnsi="Arial" w:cs="Arial"/>
-          <w:color w:val="000000"/>
-          <w:sz w:val="22"/>
-          <w:shd w:val="clear" w:color="auto" w:fill="FFFFFF"/>
-        </w:rPr>
-        <w:instrText xml:space="preserve"> ADDIN EN.CITE &lt;EndNote&gt;&lt;Cite&gt;&lt;Author&gt;Sever&lt;/Author&gt;&lt;Year&gt;1957&lt;/Year&gt;&lt;RecNum&gt;74&lt;/RecNum&gt;&lt;DisplayText&gt;(31)&lt;/DisplayText&gt;&lt;record&gt;&lt;rec-number&gt;74&lt;/rec-number&gt;&lt;foreign-keys&gt;&lt;key app="EN" db-id="davez2z9k9exfledsz7x0sarperdr9rsa9rr" timestamp="1764294761"&gt;74&lt;/key&gt;&lt;/foreign-keys&gt;&lt;ref-type name="Journal Article"&gt;17&lt;/ref-type&gt;&lt;contributors&gt;&lt;authors&gt;&lt;author&gt;Sever, J.L.&lt;/author&gt;&lt;author&gt;Youmans, GP.&lt;/author&gt;&lt;/authors&gt;&lt;/contributors&gt;&lt;titles&gt;&lt;title&gt;The relation of oxygen tension to virulence of tubercle bacilli and to acquired resistance in tuberculosis.&lt;/title&gt;&lt;secondary-title&gt;J Infect Dis&lt;/secondary-title&gt;&lt;/titles&gt;&lt;periodical&gt;&lt;full-title&gt;J Infect Dis&lt;/full-title&gt;&lt;/periodical&gt;&lt;pages&gt;193-202&lt;/pages&gt;&lt;volume&gt;101&lt;/volume&gt;&lt;dates&gt;&lt;year&gt;1957&lt;/year&gt;&lt;/dates&gt;&lt;urls&gt;&lt;/urls&gt;&lt;/record&gt;&lt;/Cite&gt;&lt;/EndNote&gt;</w:instrText>
-      </w:r>
-      <w:r>
-        <w:rPr>
-          <w:rFonts w:ascii="Arial" w:hAnsi="Arial" w:cs="Arial"/>
-          <w:color w:val="000000"/>
-          <w:sz w:val="22"/>
-          <w:shd w:val="clear" w:color="auto" w:fill="FFFFFF"/>
-        </w:rPr>
-        <w:fldChar w:fldCharType="separate"/>
-      </w:r>
-      <w:r>
-        <w:rPr>
-          <w:rFonts w:ascii="Arial" w:hAnsi="Arial" w:cs="Arial"/>
-          <w:noProof/>
-          <w:color w:val="000000"/>
-          <w:sz w:val="22"/>
-          <w:shd w:val="clear" w:color="auto" w:fill="FFFFFF"/>
-        </w:rPr>
-        <w:t>(31)</w:t>
-      </w:r>
-      <w:r>
-        <w:rPr>
-          <w:rFonts w:ascii="Arial" w:hAnsi="Arial" w:cs="Arial"/>
-          <w:color w:val="000000"/>
-          <w:sz w:val="22"/>
-          <w:shd w:val="clear" w:color="auto" w:fill="FFFFFF"/>
-        </w:rPr>
-        <w:fldChar w:fldCharType="end"/>
-      </w:r>
-      <w:r>
-        <w:rPr>
-          <w:rFonts w:ascii="Arial" w:hAnsi="Arial" w:cs="Arial"/>
-          <w:color w:val="000000"/>
-          <w:sz w:val="22"/>
-          <w:shd w:val="clear" w:color="auto" w:fill="FFFFFF"/>
-        </w:rPr>
-        <w:t xml:space="preserve"> and </w:t>
-      </w:r>
-      <w:r>
-        <w:rPr>
-          <w:rFonts w:ascii="Arial" w:hAnsi="Arial" w:cs="Arial"/>
-          <w:i/>
-          <w:iCs/>
-          <w:color w:val="000000"/>
-          <w:sz w:val="22"/>
-          <w:shd w:val="clear" w:color="auto" w:fill="FFFFFF"/>
-        </w:rPr>
-        <w:t>(ii)</w:t>
-      </w:r>
-      <w:r>
-        <w:rPr>
-          <w:rFonts w:ascii="Arial" w:hAnsi="Arial" w:cs="Arial"/>
-          <w:color w:val="000000"/>
-          <w:sz w:val="22"/>
-          <w:shd w:val="clear" w:color="auto" w:fill="FFFFFF"/>
-        </w:rPr>
-        <w:t xml:space="preserve"> </w:t>
-      </w:r>
-      <w:r>
-        <w:rPr>
-          <w:rFonts w:ascii="Arial" w:hAnsi="Arial" w:cs="Arial"/>
-          <w:i/>
-          <w:iCs/>
-          <w:color w:val="000000"/>
-          <w:sz w:val="22"/>
-          <w:shd w:val="clear" w:color="auto" w:fill="FFFFFF"/>
-        </w:rPr>
-        <w:t xml:space="preserve"> </w:t>
-      </w:r>
-      <w:r>
-        <w:rPr>
-          <w:rFonts w:ascii="Arial" w:hAnsi="Arial" w:cs="Arial"/>
-          <w:i/>
-          <w:iCs/>
-          <w:color w:val="000000"/>
-          <w:sz w:val="22"/>
-          <w:shd w:val="clear" w:color="auto" w:fill="FFFFFF"/>
-        </w:rPr>
-        <w:t>MTB</w:t>
-      </w:r>
-      <w:r>
-        <w:rPr>
-          <w:rFonts w:ascii="Arial" w:hAnsi="Arial" w:cs="Arial"/>
-          <w:color w:val="000000"/>
-          <w:sz w:val="22"/>
-          <w:shd w:val="clear" w:color="auto" w:fill="FFFFFF"/>
-        </w:rPr>
         <w:t xml:space="preserve">-infected guinea pigs breathing 10% </w:t>
       </w:r>
       <w:r>
@@ -21045,29 +20742,7 @@
           <w:szCs w:val="22"/>
           <w:shd w:val="clear" w:color="auto" w:fill="FFFFFF"/>
         </w:rPr>
-        <w:t xml:space="preserve">The thin, tall body morphotype in humans </w:t>
-      </w:r>
-      <w:proofErr w:type="gramStart"/>
-      <w:r>
-        <w:rPr>
-          <w:rFonts w:ascii="Arial" w:hAnsi="Arial" w:cs="Arial"/>
-          <w:color w:val="212121"/>
-          <w:sz w:val="22"/>
-          <w:szCs w:val="22"/>
-          <w:shd w:val="clear" w:color="auto" w:fill="FFFFFF"/>
-        </w:rPr>
-        <w:t>appear</w:t>
-      </w:r>
-      <w:proofErr w:type="gramEnd"/>
-      <w:r>
-        <w:rPr>
-          <w:rFonts w:ascii="Arial" w:hAnsi="Arial" w:cs="Arial"/>
-          <w:color w:val="212121"/>
-          <w:sz w:val="22"/>
-          <w:szCs w:val="22"/>
-          <w:shd w:val="clear" w:color="auto" w:fill="FFFFFF"/>
-        </w:rPr>
-        <w:t xml:space="preserve"> to be at greater risk for </w:t>
+        <w:t xml:space="preserve">The thin, tall body morphotype in humans appear to be at greater risk for </w:t>
       </w:r>
       <w:r>
         <w:rPr>
@@ -22488,7 +22163,6 @@
         </w:rPr>
         <w:t xml:space="preserve">.  Once the bacterial colony starts growing, epithelial cells, macrophages, and </w:t>
       </w:r>
-      <w:proofErr w:type="spellStart"/>
       <w:r>
         <w:rPr>
           <w:rFonts w:ascii="Arial" w:hAnsi="Arial" w:cs="Arial"/>
@@ -22500,7 +22174,6 @@
         </w:rPr>
         <w:t>Mtb</w:t>
       </w:r>
-      <w:proofErr w:type="spellEnd"/>
       <w:r>
         <w:rPr>
           <w:rFonts w:ascii="Arial" w:hAnsi="Arial" w:cs="Arial"/>
@@ -22747,9 +22420,8 @@
           <w:highlight w:val="yellow"/>
           <w:shd w:val="clear" w:color="auto" w:fill="FFFFFF"/>
         </w:rPr>
-        <w:t xml:space="preserve">&lt;&lt;Bela: you mentioned about “creating a diagram showing the mechanical gradients and the possibility of migration and cavity formation.”  Could you please do that as I am having difficulty in visualizing how </w:t>
-      </w:r>
-      <w:proofErr w:type="spellStart"/>
+        <w:t>&lt;&lt;Bela: you mentioned about “creating a diagram showing the mechanical gradients and the possibility of migration and cavity formation.”  Could you please do that as I am having difficulty in visualizing how Mtb would migrate?  I think during primary TB</w:t>
+      </w:r>
       <w:r>
         <w:rPr>
           <w:rFonts w:ascii="Arial" w:hAnsi="Arial" w:cs="Arial"/>
@@ -22758,9 +22430,8 @@
           <w:highlight w:val="yellow"/>
           <w:shd w:val="clear" w:color="auto" w:fill="FFFFFF"/>
         </w:rPr>
-        <w:t>Mtb</w:t>
-      </w:r>
-      <w:proofErr w:type="spellEnd"/>
+        <w:t xml:space="preserve"> (initial infection)</w:t>
+      </w:r>
       <w:r>
         <w:rPr>
           <w:rFonts w:ascii="Arial" w:hAnsi="Arial" w:cs="Arial"/>
@@ -22769,49 +22440,7 @@
           <w:highlight w:val="yellow"/>
           <w:shd w:val="clear" w:color="auto" w:fill="FFFFFF"/>
         </w:rPr>
-        <w:t xml:space="preserve"> would migrate?  I think during primary TB</w:t>
-      </w:r>
-      <w:r>
-        <w:rPr>
-          <w:rFonts w:ascii="Arial" w:hAnsi="Arial" w:cs="Arial"/>
-          <w:color w:val="000000"/>
-          <w:sz w:val="22"/>
-          <w:highlight w:val="yellow"/>
-          <w:shd w:val="clear" w:color="auto" w:fill="FFFFFF"/>
-        </w:rPr>
-        <w:t xml:space="preserve"> (initial infection)</w:t>
-      </w:r>
-      <w:r>
-        <w:rPr>
-          <w:rFonts w:ascii="Arial" w:hAnsi="Arial" w:cs="Arial"/>
-          <w:color w:val="000000"/>
-          <w:sz w:val="22"/>
-          <w:highlight w:val="yellow"/>
-          <w:shd w:val="clear" w:color="auto" w:fill="FFFFFF"/>
-        </w:rPr>
-        <w:t xml:space="preserve">, there are some </w:t>
-      </w:r>
-      <w:proofErr w:type="spellStart"/>
-      <w:r>
-        <w:rPr>
-          <w:rFonts w:ascii="Arial" w:hAnsi="Arial" w:cs="Arial"/>
-          <w:color w:val="000000"/>
-          <w:sz w:val="22"/>
-          <w:highlight w:val="yellow"/>
-          <w:shd w:val="clear" w:color="auto" w:fill="FFFFFF"/>
-        </w:rPr>
-        <w:t>Mtb</w:t>
-      </w:r>
-      <w:proofErr w:type="spellEnd"/>
-      <w:r>
-        <w:rPr>
-          <w:rFonts w:ascii="Arial" w:hAnsi="Arial" w:cs="Arial"/>
-          <w:color w:val="000000"/>
-          <w:sz w:val="22"/>
-          <w:highlight w:val="yellow"/>
-          <w:shd w:val="clear" w:color="auto" w:fill="FFFFFF"/>
-        </w:rPr>
-        <w:t xml:space="preserve"> in the upper lobes (less than the number in the lower lobes)…but with reactivation (post-primary) TB, the fewer ones in the upper lobes are more likely to reactivate and that is why post-primary TB are more common in the upper lobes</w:t>
+        <w:t>, there are some Mtb in the upper lobes (less than the number in the lower lobes)…but with reactivation (post-primary) TB, the fewer ones in the upper lobes are more likely to reactivate and that is why post-primary TB are more common in the upper lobes</w:t>
       </w:r>
       <w:r>
         <w:rPr>
@@ -22923,27 +22552,7 @@
           <w:sz w:val="22"/>
           <w:shd w:val="clear" w:color="auto" w:fill="FFFFFF"/>
         </w:rPr>
-        <w:t xml:space="preserve">cavities </w:t>
-      </w:r>
-      <w:proofErr w:type="gramStart"/>
-      <w:r>
-        <w:rPr>
-          <w:rFonts w:ascii="Arial" w:hAnsi="Arial" w:cs="Arial"/>
-          <w:color w:val="000000"/>
-          <w:sz w:val="22"/>
-          <w:shd w:val="clear" w:color="auto" w:fill="FFFFFF"/>
-        </w:rPr>
-        <w:t>associated</w:t>
-      </w:r>
-      <w:proofErr w:type="gramEnd"/>
-      <w:r>
-        <w:rPr>
-          <w:rFonts w:ascii="Arial" w:hAnsi="Arial" w:cs="Arial"/>
-          <w:color w:val="000000"/>
-          <w:sz w:val="22"/>
-          <w:shd w:val="clear" w:color="auto" w:fill="FFFFFF"/>
-        </w:rPr>
-        <w:t xml:space="preserve"> nodular-bronchiectasis phenotype of NTM-LD are </w:t>
+        <w:t xml:space="preserve">cavities associated nodular-bronchiectasis phenotype of NTM-LD are </w:t>
       </w:r>
       <w:r>
         <w:rPr>
@@ -24451,7 +24060,7 @@
 
 <file path=word/comments.xml><?xml version="1.0" encoding="utf-8"?>
 <w:comments xmlns:wpc="http://schemas.microsoft.com/office/word/2010/wordprocessingCanvas" xmlns:cx="http://schemas.microsoft.com/office/drawing/2014/chartex" xmlns:cx1="http://schemas.microsoft.com/office/drawing/2015/9/8/chartex" xmlns:cx2="http://schemas.microsoft.com/office/drawing/2015/10/21/chartex" xmlns:cx3="http://schemas.microsoft.com/office/drawing/2016/5/9/chartex" xmlns:cx4="http://schemas.microsoft.com/office/drawing/2016/5/10/chartex" xmlns:cx5="http://schemas.microsoft.com/office/drawing/2016/5/11/chartex" xmlns:cx6="http://schemas.microsoft.com/office/drawing/2016/5/12/chartex" xmlns:cx7="http://schemas.microsoft.com/office/drawing/2016/5/13/chartex" xmlns:cx8="http://schemas.microsoft.com/office/drawing/2016/5/14/chartex" xmlns:mc="http://schemas.openxmlformats.org/markup-compatibility/2006" xmlns:aink="http://schemas.microsoft.com/office/drawing/2016/ink" xmlns:am3d="http://schemas.microsoft.com/office/drawing/2017/model3d" xmlns:o="urn:schemas-microsoft-com:office:office" xmlns:oel="http://schemas.microsoft.com/office/2019/extlst" xmlns:r="http://schemas.openxmlformats.org/officeDocument/2006/relationships" xmlns:m="http://schemas.openxmlformats.org/officeDocument/2006/math" xmlns:v="urn:schemas-microsoft-com:vml" xmlns:wp14="http://schemas.microsoft.com/office/word/2010/wordprocessingDrawing" xmlns:wp="http://schemas.openxmlformats.org/drawingml/2006/wordprocessingDrawing" xmlns:w10="urn:schemas-microsoft-com:office:word" xmlns:w="http://schemas.openxmlformats.org/wordprocessingml/2006/main" xmlns:w14="http://schemas.microsoft.com/office/word/2010/wordml" xmlns:w15="http://schemas.microsoft.com/office/word/2012/wordml" xmlns:w16cex="http://schemas.microsoft.com/office/word/2018/wordml/cex" xmlns:w16cid="http://schemas.microsoft.com/office/word/2016/wordml/cid" xmlns:w16="http://schemas.microsoft.com/office/word/2018/wordml" xmlns:w16du="http://schemas.microsoft.com/office/word/2023/wordml/word16du" xmlns:w16sdtdh="http://schemas.microsoft.com/office/word/2020/wordml/sdtdatahash" xmlns:w16sdtfl="http://schemas.microsoft.com/office/word/2024/wordml/sdtformatlock" xmlns:w16se="http://schemas.microsoft.com/office/word/2015/wordml/symex" xmlns:wpg="http://schemas.microsoft.com/office/word/2010/wordprocessingGroup" xmlns:wpi="http://schemas.microsoft.com/office/word/2010/wordprocessingInk" xmlns:wne="http://schemas.microsoft.com/office/word/2006/wordml" xmlns:wps="http://schemas.microsoft.com/office/word/2010/wordprocessingShape" mc:Ignorable="w14 w15 w16se w16cid w16 w16cex w16sdtdh w16sdtfl w16du wp14">
-  <w:comment w:id="46" w:author="Edward Bosko" w:date="2025-12-18T15:40:00Z" w:initials="EB">
+  <w:comment w:id="60" w:author="Edward Bosko" w:date="2025-12-18T15:40:00Z" w:initials="EB">
     <w:p>
       <w:pPr>
         <w:pStyle w:val="CommentText"/>
@@ -24467,7 +24076,23 @@
       </w:r>
     </w:p>
   </w:comment>
-  <w:comment w:id="69" w:author="Edward Bosko" w:date="2025-12-18T15:42:00Z" w:initials="EB">
+  <w:comment w:id="61" w:author="Edward Bosko" w:date="2025-12-19T15:23:00Z" w:initials="EB">
+    <w:p>
+      <w:pPr>
+        <w:pStyle w:val="CommentText"/>
+      </w:pPr>
+      <w:r>
+        <w:rPr>
+          <w:rStyle w:val="CommentReference"/>
+        </w:rPr>
+        <w:annotationRef/>
+      </w:r>
+      <w:r>
+        <w:t>Also, should we add a sentence saying how the counts for fibrocavitary are not whole numbers since we are averaging the counts over the two raters?</w:t>
+      </w:r>
+    </w:p>
+  </w:comment>
+  <w:comment w:id="84" w:author="Edward Bosko" w:date="2025-12-18T15:42:00Z" w:initials="EB">
     <w:p>
       <w:pPr>
         <w:pStyle w:val="CommentText"/>
@@ -24489,6 +24114,7 @@
 <file path=word/commentsExtended.xml><?xml version="1.0" encoding="utf-8"?>
 <w15:commentsEx xmlns:wpc="http://schemas.microsoft.com/office/word/2010/wordprocessingCanvas" xmlns:cx="http://schemas.microsoft.com/office/drawing/2014/chartex" xmlns:cx1="http://schemas.microsoft.com/office/drawing/2015/9/8/chartex" xmlns:cx2="http://schemas.microsoft.com/office/drawing/2015/10/21/chartex" xmlns:cx3="http://schemas.microsoft.com/office/drawing/2016/5/9/chartex" xmlns:cx4="http://schemas.microsoft.com/office/drawing/2016/5/10/chartex" xmlns:cx5="http://schemas.microsoft.com/office/drawing/2016/5/11/chartex" xmlns:cx6="http://schemas.microsoft.com/office/drawing/2016/5/12/chartex" xmlns:cx7="http://schemas.microsoft.com/office/drawing/2016/5/13/chartex" xmlns:cx8="http://schemas.microsoft.com/office/drawing/2016/5/14/chartex" xmlns:mc="http://schemas.openxmlformats.org/markup-compatibility/2006" xmlns:aink="http://schemas.microsoft.com/office/drawing/2016/ink" xmlns:am3d="http://schemas.microsoft.com/office/drawing/2017/model3d" xmlns:o="urn:schemas-microsoft-com:office:office" xmlns:oel="http://schemas.microsoft.com/office/2019/extlst" xmlns:r="http://schemas.openxmlformats.org/officeDocument/2006/relationships" xmlns:m="http://schemas.openxmlformats.org/officeDocument/2006/math" xmlns:v="urn:schemas-microsoft-com:vml" xmlns:wp14="http://schemas.microsoft.com/office/word/2010/wordprocessingDrawing" xmlns:wp="http://schemas.openxmlformats.org/drawingml/2006/wordprocessingDrawing" xmlns:w10="urn:schemas-microsoft-com:office:word" xmlns:w="http://schemas.openxmlformats.org/wordprocessingml/2006/main" xmlns:w14="http://schemas.microsoft.com/office/word/2010/wordml" xmlns:w15="http://schemas.microsoft.com/office/word/2012/wordml" xmlns:w16cex="http://schemas.microsoft.com/office/word/2018/wordml/cex" xmlns:w16cid="http://schemas.microsoft.com/office/word/2016/wordml/cid" xmlns:w16="http://schemas.microsoft.com/office/word/2018/wordml" xmlns:w16du="http://schemas.microsoft.com/office/word/2023/wordml/word16du" xmlns:w16sdtdh="http://schemas.microsoft.com/office/word/2020/wordml/sdtdatahash" xmlns:w16sdtfl="http://schemas.microsoft.com/office/word/2024/wordml/sdtformatlock" xmlns:w16se="http://schemas.microsoft.com/office/word/2015/wordml/symex" xmlns:wpg="http://schemas.microsoft.com/office/word/2010/wordprocessingGroup" xmlns:wpi="http://schemas.microsoft.com/office/word/2010/wordprocessingInk" xmlns:wne="http://schemas.microsoft.com/office/word/2006/wordml" xmlns:wps="http://schemas.microsoft.com/office/word/2010/wordprocessingShape" mc:Ignorable="w14 w15 w16se w16cid w16 w16cex w16sdtdh w16sdtfl w16du wp14">
   <w15:commentEx w15:paraId="00519319" w15:done="0"/>
+  <w15:commentEx w15:paraId="2F890AEB" w15:paraIdParent="00519319" w15:done="0"/>
   <w15:commentEx w15:paraId="5995D064" w15:done="0"/>
 </w15:commentsEx>
 </file>
@@ -24496,6 +24122,7 @@
 <file path=word/commentsExtensible.xml><?xml version="1.0" encoding="utf-8"?>
 <w16cex:commentsExtensible xmlns:wpc="http://schemas.microsoft.com/office/word/2010/wordprocessingCanvas" xmlns:cx="http://schemas.microsoft.com/office/drawing/2014/chartex" xmlns:cx1="http://schemas.microsoft.com/office/drawing/2015/9/8/chartex" xmlns:cx2="http://schemas.microsoft.com/office/drawing/2015/10/21/chartex" xmlns:cx3="http://schemas.microsoft.com/office/drawing/2016/5/9/chartex" xmlns:cx4="http://schemas.microsoft.com/office/drawing/2016/5/10/chartex" xmlns:cx5="http://schemas.microsoft.com/office/drawing/2016/5/11/chartex" xmlns:cx6="http://schemas.microsoft.com/office/drawing/2016/5/12/chartex" xmlns:cx7="http://schemas.microsoft.com/office/drawing/2016/5/13/chartex" xmlns:cx8="http://schemas.microsoft.com/office/drawing/2016/5/14/chartex" xmlns:cr="http://schemas.microsoft.com/office/comments/2020/reactions" xmlns:mc="http://schemas.openxmlformats.org/markup-compatibility/2006" xmlns:aink="http://schemas.microsoft.com/office/drawing/2016/ink" xmlns:am3d="http://schemas.microsoft.com/office/drawing/2017/model3d" xmlns:o="urn:schemas-microsoft-com:office:office" xmlns:oel="http://schemas.microsoft.com/office/2019/extlst" xmlns:r="http://schemas.openxmlformats.org/officeDocument/2006/relationships" xmlns:m="http://schemas.openxmlformats.org/officeDocument/2006/math" xmlns:v="urn:schemas-microsoft-com:vml" xmlns:wp14="http://schemas.microsoft.com/office/word/2010/wordprocessingDrawing" xmlns:wp="http://schemas.openxmlformats.org/drawingml/2006/wordprocessingDrawing" xmlns:w10="urn:schemas-microsoft-com:office:word" xmlns:w="http://schemas.openxmlformats.org/wordprocessingml/2006/main" xmlns:w14="http://schemas.microsoft.com/office/word/2010/wordml" xmlns:w15="http://schemas.microsoft.com/office/word/2012/wordml" xmlns:w16cex="http://schemas.microsoft.com/office/word/2018/wordml/cex" xmlns:w16cid="http://schemas.microsoft.com/office/word/2016/wordml/cid" xmlns:w16="http://schemas.microsoft.com/office/word/2018/wordml" xmlns:w16du="http://schemas.microsoft.com/office/word/2023/wordml/word16du" xmlns:w16sdtdh="http://schemas.microsoft.com/office/word/2020/wordml/sdtdatahash" xmlns:w16sdtfl="http://schemas.microsoft.com/office/word/2024/wordml/sdtformatlock" xmlns:w16se="http://schemas.microsoft.com/office/word/2015/wordml/symex" xmlns:wpg="http://schemas.microsoft.com/office/word/2010/wordprocessingGroup" xmlns:wpi="http://schemas.microsoft.com/office/word/2010/wordprocessingInk" xmlns:wne="http://schemas.microsoft.com/office/word/2006/wordml" xmlns:wps="http://schemas.microsoft.com/office/word/2010/wordprocessingShape" mc:Ignorable="w14 w15 w16se w16cid w16 w16cex w16sdtdh w16sdtfl cr w16du wp14">
   <w16cex:commentExtensible w16cex:durableId="71025550" w16cex:dateUtc="2025-12-18T22:40:00Z"/>
+  <w16cex:commentExtensible w16cex:durableId="68E8A36B" w16cex:dateUtc="2025-12-19T22:23:00Z"/>
   <w16cex:commentExtensible w16cex:durableId="1C8D39ED" w16cex:dateUtc="2025-12-18T22:42:00Z"/>
 </w16cex:commentsExtensible>
 </file>
@@ -24503,6 +24130,7 @@
 <file path=word/commentsIds.xml><?xml version="1.0" encoding="utf-8"?>
 <w16cid:commentsIds xmlns:wpc="http://schemas.microsoft.com/office/word/2010/wordprocessingCanvas" xmlns:cx="http://schemas.microsoft.com/office/drawing/2014/chartex" xmlns:cx1="http://schemas.microsoft.com/office/drawing/2015/9/8/chartex" xmlns:cx2="http://schemas.microsoft.com/office/drawing/2015/10/21/chartex" xmlns:cx3="http://schemas.microsoft.com/office/drawing/2016/5/9/chartex" xmlns:cx4="http://schemas.microsoft.com/office/drawing/2016/5/10/chartex" xmlns:cx5="http://schemas.microsoft.com/office/drawing/2016/5/11/chartex" xmlns:cx6="http://schemas.microsoft.com/office/drawing/2016/5/12/chartex" xmlns:cx7="http://schemas.microsoft.com/office/drawing/2016/5/13/chartex" xmlns:cx8="http://schemas.microsoft.com/office/drawing/2016/5/14/chartex" xmlns:mc="http://schemas.openxmlformats.org/markup-compatibility/2006" xmlns:aink="http://schemas.microsoft.com/office/drawing/2016/ink" xmlns:am3d="http://schemas.microsoft.com/office/drawing/2017/model3d" xmlns:o="urn:schemas-microsoft-com:office:office" xmlns:oel="http://schemas.microsoft.com/office/2019/extlst" xmlns:r="http://schemas.openxmlformats.org/officeDocument/2006/relationships" xmlns:m="http://schemas.openxmlformats.org/officeDocument/2006/math" xmlns:v="urn:schemas-microsoft-com:vml" xmlns:wp14="http://schemas.microsoft.com/office/word/2010/wordprocessingDrawing" xmlns:wp="http://schemas.openxmlformats.org/drawingml/2006/wordprocessingDrawing" xmlns:w10="urn:schemas-microsoft-com:office:word" xmlns:w="http://schemas.openxmlformats.org/wordprocessingml/2006/main" xmlns:w14="http://schemas.microsoft.com/office/word/2010/wordml" xmlns:w15="http://schemas.microsoft.com/office/word/2012/wordml" xmlns:w16cex="http://schemas.microsoft.com/office/word/2018/wordml/cex" xmlns:w16cid="http://schemas.microsoft.com/office/word/2016/wordml/cid" xmlns:w16="http://schemas.microsoft.com/office/word/2018/wordml" xmlns:w16du="http://schemas.microsoft.com/office/word/2023/wordml/word16du" xmlns:w16sdtdh="http://schemas.microsoft.com/office/word/2020/wordml/sdtdatahash" xmlns:w16sdtfl="http://schemas.microsoft.com/office/word/2024/wordml/sdtformatlock" xmlns:w16se="http://schemas.microsoft.com/office/word/2015/wordml/symex" xmlns:wpg="http://schemas.microsoft.com/office/word/2010/wordprocessingGroup" xmlns:wpi="http://schemas.microsoft.com/office/word/2010/wordprocessingInk" xmlns:wne="http://schemas.microsoft.com/office/word/2006/wordml" xmlns:wps="http://schemas.microsoft.com/office/word/2010/wordprocessingShape" mc:Ignorable="w14 w15 w16se w16cid w16 w16cex w16sdtdh w16sdtfl w16du wp14">
   <w16cid:commentId w16cid:paraId="00519319" w16cid:durableId="71025550"/>
+  <w16cid:commentId w16cid:paraId="2F890AEB" w16cid:durableId="68E8A36B"/>
   <w16cid:commentId w16cid:paraId="5995D064" w16cid:durableId="1C8D39ED"/>
 </w16cid:commentsIds>
 </file>

</xml_diff>